<commit_message>
Rajout des autres couvertures
</commit_message>
<xml_diff>
--- a/currency-converter-in-java-master/currency-converter-in-java-master/Rapportboboche.docx
+++ b/currency-converter-in-java-master/currency-converter-in-java-master/Rapportboboche.docx
@@ -36,7 +36,6 @@
           <w:lang w:val="fr-FR"/>
         </w:rPr>
       </w:pPr>
-      <w:proofErr w:type="spellStart"/>
       <w:r>
         <w:rPr>
           <w:rFonts w:asciiTheme="majorHAnsi" w:hAnsiTheme="majorHAnsi" w:cstheme="majorHAnsi"/>
@@ -48,7 +47,6 @@
         </w:rPr>
         <w:t>MainWindow</w:t>
       </w:r>
-      <w:proofErr w:type="spellEnd"/>
       <w:r>
         <w:rPr>
           <w:rFonts w:asciiTheme="majorHAnsi" w:hAnsiTheme="majorHAnsi" w:cstheme="majorHAnsi"/>
@@ -138,23 +136,7 @@
           <w:rFonts w:asciiTheme="majorHAnsi" w:hAnsiTheme="majorHAnsi" w:cstheme="majorHAnsi"/>
           <w:lang w:val="fr-FR"/>
         </w:rPr>
-        <w:t xml:space="preserve">l’énoncé, mais bien leurs noms complets. Donc, avec les noms de devises abrégées, on ne trouvera jamais les devises dans le </w:t>
-      </w:r>
-      <w:proofErr w:type="spellStart"/>
-      <w:r>
-        <w:rPr>
-          <w:rFonts w:asciiTheme="majorHAnsi" w:hAnsiTheme="majorHAnsi" w:cstheme="majorHAnsi"/>
-          <w:lang w:val="fr-FR"/>
-        </w:rPr>
-        <w:t>ArrayList</w:t>
-      </w:r>
-      <w:proofErr w:type="spellEnd"/>
-      <w:r>
-        <w:rPr>
-          <w:rFonts w:asciiTheme="majorHAnsi" w:hAnsiTheme="majorHAnsi" w:cstheme="majorHAnsi"/>
-          <w:lang w:val="fr-FR"/>
-        </w:rPr>
-        <w:t xml:space="preserve">, et </w:t>
+        <w:t xml:space="preserve">l’énoncé, mais bien leurs noms complets. Donc, avec les noms de devises abrégées, on ne trouvera jamais les devises dans le ArrayList, et </w:t>
       </w:r>
       <w:r>
         <w:rPr>
@@ -393,23 +375,7 @@
           <w:rFonts w:asciiTheme="majorHAnsi" w:hAnsiTheme="majorHAnsi" w:cstheme="majorHAnsi"/>
           <w:lang w:val="fr-CA"/>
         </w:rPr>
-        <w:t xml:space="preserve">Pour </w:t>
-      </w:r>
-      <w:proofErr w:type="spellStart"/>
-      <w:r>
-        <w:rPr>
-          <w:rFonts w:asciiTheme="majorHAnsi" w:hAnsiTheme="majorHAnsi" w:cstheme="majorHAnsi"/>
-          <w:lang w:val="fr-CA"/>
-        </w:rPr>
-        <w:t>Currency.convert</w:t>
-      </w:r>
-      <w:proofErr w:type="spellEnd"/>
-      <w:r>
-        <w:rPr>
-          <w:rFonts w:asciiTheme="majorHAnsi" w:hAnsiTheme="majorHAnsi" w:cstheme="majorHAnsi"/>
-          <w:lang w:val="fr-CA"/>
-        </w:rPr>
-        <w:t>, on a qu’une seule restriction, le montant négatif. Donc, on a :</w:t>
+        <w:t>Pour Currency.convert, on a qu’une seule restriction, le montant négatif. Donc, on a :</w:t>
       </w:r>
     </w:p>
     <w:p>
@@ -511,37 +477,7 @@
           <w:rFonts w:asciiTheme="majorHAnsi" w:hAnsiTheme="majorHAnsi" w:cstheme="majorHAnsi"/>
           <w:lang w:val="fr-FR"/>
         </w:rPr>
-        <w:t xml:space="preserve"> la couverture </w:t>
-      </w:r>
-      <w:r>
-        <w:rPr>
-          <w:rFonts w:asciiTheme="majorHAnsi" w:hAnsiTheme="majorHAnsi" w:cstheme="majorHAnsi"/>
-          <w:lang w:val="fr-FR"/>
-        </w:rPr>
-        <w:t>des instructions</w:t>
-      </w:r>
-      <w:r>
-        <w:rPr>
-          <w:rFonts w:asciiTheme="majorHAnsi" w:hAnsiTheme="majorHAnsi" w:cstheme="majorHAnsi"/>
-          <w:lang w:val="fr-FR"/>
-        </w:rPr>
-        <w:t xml:space="preserve">, pour </w:t>
-      </w:r>
-      <w:proofErr w:type="spellStart"/>
-      <w:r>
-        <w:rPr>
-          <w:rFonts w:asciiTheme="majorHAnsi" w:hAnsiTheme="majorHAnsi" w:cstheme="majorHAnsi"/>
-          <w:lang w:val="fr-FR"/>
-        </w:rPr>
-        <w:t>MainWindow</w:t>
-      </w:r>
-      <w:proofErr w:type="spellEnd"/>
-      <w:r>
-        <w:rPr>
-          <w:rFonts w:asciiTheme="majorHAnsi" w:hAnsiTheme="majorHAnsi" w:cstheme="majorHAnsi"/>
-          <w:lang w:val="fr-FR"/>
-        </w:rPr>
-        <w:t xml:space="preserve">, </w:t>
+        <w:t xml:space="preserve"> la couverture des instructions, pour MainWindow, </w:t>
       </w:r>
       <w:r>
         <w:rPr>
@@ -570,7 +506,29 @@
           <w:rFonts w:asciiTheme="majorHAnsi" w:hAnsiTheme="majorHAnsi" w:cstheme="majorHAnsi"/>
           <w:lang w:val="fr-FR"/>
         </w:rPr>
-        <w:t xml:space="preserve"> </w:t>
+        <w:t xml:space="preserve"> (</w:t>
+      </w:r>
+      <w:r>
+        <w:rPr>
+          <w:rFonts w:asciiTheme="majorHAnsi" w:hAnsiTheme="majorHAnsi" w:cstheme="majorHAnsi"/>
+          <w:lang w:val="fr-CA"/>
+        </w:rPr>
+        <w:t>if (currencies.get(i).getName() == currency2)</w:t>
+      </w:r>
+      <w:r>
+        <w:rPr>
+          <w:rFonts w:asciiTheme="majorHAnsi" w:hAnsiTheme="majorHAnsi" w:cstheme="majorHAnsi"/>
+          <w:lang w:val="fr-FR"/>
+        </w:rPr>
+        <w:t>)et le 3</w:t>
+      </w:r>
+      <w:r>
+        <w:rPr>
+          <w:rFonts w:asciiTheme="majorHAnsi" w:hAnsiTheme="majorHAnsi" w:cstheme="majorHAnsi"/>
+          <w:vertAlign w:val="superscript"/>
+          <w:lang w:val="fr-FR"/>
+        </w:rPr>
+        <w:t>eme</w:t>
       </w:r>
       <w:r>
         <w:rPr>
@@ -584,62 +542,57 @@
           <w:rFonts w:asciiTheme="majorHAnsi" w:hAnsiTheme="majorHAnsi" w:cstheme="majorHAnsi"/>
           <w:lang w:val="fr-CA"/>
         </w:rPr>
-        <w:t>if (</w:t>
-      </w:r>
-      <w:proofErr w:type="spellStart"/>
+        <w:t>currencies.get(i).getName() == currency1</w:t>
+      </w:r>
+      <w:r>
+        <w:rPr>
+          <w:rFonts w:asciiTheme="majorHAnsi" w:hAnsiTheme="majorHAnsi" w:cstheme="majorHAnsi"/>
+          <w:lang w:val="fr-FR"/>
+        </w:rPr>
+        <w:t>) if.  Le 2</w:t>
+      </w:r>
+      <w:r>
+        <w:rPr>
+          <w:rFonts w:asciiTheme="majorHAnsi" w:hAnsiTheme="majorHAnsi" w:cstheme="majorHAnsi"/>
+          <w:vertAlign w:val="superscript"/>
+          <w:lang w:val="fr-FR"/>
+        </w:rPr>
+        <w:t>eme</w:t>
+      </w:r>
+      <w:r>
+        <w:rPr>
+          <w:rFonts w:asciiTheme="majorHAnsi" w:hAnsiTheme="majorHAnsi" w:cstheme="majorHAnsi"/>
+          <w:lang w:val="fr-FR"/>
+        </w:rPr>
+        <w:t xml:space="preserve"> (</w:t>
+      </w:r>
       <w:r>
         <w:rPr>
           <w:rFonts w:asciiTheme="majorHAnsi" w:hAnsiTheme="majorHAnsi" w:cstheme="majorHAnsi"/>
           <w:lang w:val="fr-CA"/>
         </w:rPr>
-        <w:t>currencies.get</w:t>
-      </w:r>
-      <w:proofErr w:type="spellEnd"/>
-      <w:r>
-        <w:rPr>
-          <w:rFonts w:asciiTheme="majorHAnsi" w:hAnsiTheme="majorHAnsi" w:cstheme="majorHAnsi"/>
-          <w:lang w:val="fr-CA"/>
-        </w:rPr>
-        <w:t>(i</w:t>
-      </w:r>
-      <w:proofErr w:type="gramStart"/>
-      <w:r>
-        <w:rPr>
-          <w:rFonts w:asciiTheme="majorHAnsi" w:hAnsiTheme="majorHAnsi" w:cstheme="majorHAnsi"/>
-          <w:lang w:val="fr-CA"/>
-        </w:rPr>
-        <w:t>).</w:t>
-      </w:r>
-      <w:proofErr w:type="spellStart"/>
-      <w:r>
-        <w:rPr>
-          <w:rFonts w:asciiTheme="majorHAnsi" w:hAnsiTheme="majorHAnsi" w:cstheme="majorHAnsi"/>
-          <w:lang w:val="fr-CA"/>
-        </w:rPr>
-        <w:t>getName</w:t>
-      </w:r>
-      <w:proofErr w:type="spellEnd"/>
-      <w:proofErr w:type="gramEnd"/>
-      <w:r>
-        <w:rPr>
-          <w:rFonts w:asciiTheme="majorHAnsi" w:hAnsiTheme="majorHAnsi" w:cstheme="majorHAnsi"/>
-          <w:lang w:val="fr-CA"/>
-        </w:rPr>
-        <w:t>() == currency2)</w:t>
-      </w:r>
-      <w:r>
-        <w:rPr>
-          <w:rFonts w:asciiTheme="majorHAnsi" w:hAnsiTheme="majorHAnsi" w:cstheme="majorHAnsi"/>
-          <w:lang w:val="fr-FR"/>
-        </w:rPr>
-        <w:t>)</w:t>
-      </w:r>
-      <w:r>
-        <w:rPr>
-          <w:rFonts w:asciiTheme="majorHAnsi" w:hAnsiTheme="majorHAnsi" w:cstheme="majorHAnsi"/>
-          <w:lang w:val="fr-FR"/>
-        </w:rPr>
-        <w:t>et le 3</w:t>
+        <w:t>if (shortNameCurrency2 != null)</w:t>
+      </w:r>
+      <w:r>
+        <w:rPr>
+          <w:rFonts w:asciiTheme="majorHAnsi" w:hAnsiTheme="majorHAnsi" w:cstheme="majorHAnsi"/>
+          <w:lang w:val="fr-FR"/>
+        </w:rPr>
+        <w:t xml:space="preserve">) n’a pas d’importance </w:t>
+      </w:r>
+      <w:r>
+        <w:rPr>
+          <w:rFonts w:asciiTheme="majorHAnsi" w:hAnsiTheme="majorHAnsi" w:cstheme="majorHAnsi"/>
+          <w:lang w:val="fr-FR"/>
+        </w:rPr>
+        <w:t>puisque ce dernier est inclut dans le premier. En d’autres mots,</w:t>
+      </w:r>
+      <w:r>
+        <w:rPr>
+          <w:rFonts w:asciiTheme="majorHAnsi" w:hAnsiTheme="majorHAnsi" w:cstheme="majorHAnsi"/>
+          <w:lang w:val="fr-FR"/>
+        </w:rPr>
+        <w:t xml:space="preserve"> si on va dans le 1</w:t>
       </w:r>
       <w:r>
         <w:rPr>
@@ -647,6 +600,21 @@
           <w:vertAlign w:val="superscript"/>
           <w:lang w:val="fr-FR"/>
         </w:rPr>
+        <w:t>er</w:t>
+      </w:r>
+      <w:r>
+        <w:rPr>
+          <w:rFonts w:asciiTheme="majorHAnsi" w:hAnsiTheme="majorHAnsi" w:cstheme="majorHAnsi"/>
+          <w:lang w:val="fr-FR"/>
+        </w:rPr>
+        <w:t>, on ira toujours dans le 2</w:t>
+      </w:r>
+      <w:r>
+        <w:rPr>
+          <w:rFonts w:asciiTheme="majorHAnsi" w:hAnsiTheme="majorHAnsi" w:cstheme="majorHAnsi"/>
+          <w:vertAlign w:val="superscript"/>
+          <w:lang w:val="fr-FR"/>
+        </w:rPr>
         <w:t>eme</w:t>
       </w:r>
       <w:r>
@@ -654,53 +622,215 @@
           <w:rFonts w:asciiTheme="majorHAnsi" w:hAnsiTheme="majorHAnsi" w:cstheme="majorHAnsi"/>
           <w:lang w:val="fr-FR"/>
         </w:rPr>
-        <w:t>(</w:t>
-      </w:r>
-      <w:proofErr w:type="spellStart"/>
-      <w:r>
-        <w:rPr>
-          <w:rFonts w:asciiTheme="majorHAnsi" w:hAnsiTheme="majorHAnsi" w:cstheme="majorHAnsi"/>
-          <w:lang w:val="fr-CA"/>
-        </w:rPr>
-        <w:t>currencies.get</w:t>
-      </w:r>
-      <w:proofErr w:type="spellEnd"/>
-      <w:r>
-        <w:rPr>
-          <w:rFonts w:asciiTheme="majorHAnsi" w:hAnsiTheme="majorHAnsi" w:cstheme="majorHAnsi"/>
-          <w:lang w:val="fr-CA"/>
-        </w:rPr>
-        <w:t>(i).</w:t>
-      </w:r>
-      <w:proofErr w:type="spellStart"/>
-      <w:r>
-        <w:rPr>
-          <w:rFonts w:asciiTheme="majorHAnsi" w:hAnsiTheme="majorHAnsi" w:cstheme="majorHAnsi"/>
-          <w:lang w:val="fr-CA"/>
-        </w:rPr>
-        <w:t>getName</w:t>
-      </w:r>
-      <w:proofErr w:type="spellEnd"/>
-      <w:r>
-        <w:rPr>
-          <w:rFonts w:asciiTheme="majorHAnsi" w:hAnsiTheme="majorHAnsi" w:cstheme="majorHAnsi"/>
-          <w:lang w:val="fr-CA"/>
-        </w:rPr>
-        <w:t>() == currency1</w:t>
-      </w:r>
-      <w:r>
-        <w:rPr>
-          <w:rFonts w:asciiTheme="majorHAnsi" w:hAnsiTheme="majorHAnsi" w:cstheme="majorHAnsi"/>
-          <w:lang w:val="fr-FR"/>
-        </w:rPr>
-        <w:t>)</w:t>
-      </w:r>
-      <w:r>
-        <w:rPr>
-          <w:rFonts w:asciiTheme="majorHAnsi" w:hAnsiTheme="majorHAnsi" w:cstheme="majorHAnsi"/>
-          <w:lang w:val="fr-FR"/>
-        </w:rPr>
-        <w:t xml:space="preserve"> if.  Le 2</w:t>
+        <w:t xml:space="preserve">.  </w:t>
+      </w:r>
+      <w:r>
+        <w:rPr>
+          <w:rFonts w:asciiTheme="majorHAnsi" w:hAnsiTheme="majorHAnsi" w:cstheme="majorHAnsi"/>
+          <w:lang w:val="fr-FR"/>
+        </w:rPr>
+        <w:t>Avec ses observations</w:t>
+      </w:r>
+      <w:r>
+        <w:rPr>
+          <w:rFonts w:asciiTheme="majorHAnsi" w:hAnsiTheme="majorHAnsi" w:cstheme="majorHAnsi"/>
+          <w:lang w:val="fr-FR"/>
+        </w:rPr>
+        <w:t>,</w:t>
+      </w:r>
+      <w:r>
+        <w:rPr>
+          <w:rFonts w:asciiTheme="majorHAnsi" w:hAnsiTheme="majorHAnsi" w:cstheme="majorHAnsi"/>
+          <w:lang w:val="fr-FR"/>
+        </w:rPr>
+        <w:t xml:space="preserve"> on peut conclure qu’</w:t>
+      </w:r>
+      <w:r>
+        <w:rPr>
+          <w:rFonts w:asciiTheme="majorHAnsi" w:hAnsiTheme="majorHAnsi" w:cstheme="majorHAnsi"/>
+          <w:lang w:val="fr-FR"/>
+        </w:rPr>
+        <w:t xml:space="preserve">on a besoin que d’un </w:t>
+      </w:r>
+      <w:r>
+        <w:rPr>
+          <w:rFonts w:asciiTheme="majorHAnsi" w:hAnsiTheme="majorHAnsi" w:cstheme="majorHAnsi"/>
+          <w:lang w:val="fr-FR"/>
+        </w:rPr>
+        <w:t xml:space="preserve">seul </w:t>
+      </w:r>
+      <w:r>
+        <w:rPr>
+          <w:rFonts w:asciiTheme="majorHAnsi" w:hAnsiTheme="majorHAnsi" w:cstheme="majorHAnsi"/>
+          <w:lang w:val="fr-FR"/>
+        </w:rPr>
+        <w:t>jeu de test qui contient une seule classe, c’est-à-dire la classe avec le domaine suivant :</w:t>
+      </w:r>
+    </w:p>
+    <w:p>
+      <w:pPr>
+        <w:jc w:val="center"/>
+        <w:rPr>
+          <w:rFonts w:asciiTheme="majorHAnsi" w:hAnsiTheme="majorHAnsi" w:cstheme="majorHAnsi"/>
+          <w:lang w:val="fr-FR"/>
+        </w:rPr>
+      </w:pPr>
+      <w:r>
+        <w:rPr>
+          <w:rFonts w:asciiTheme="majorHAnsi" w:hAnsiTheme="majorHAnsi" w:cstheme="majorHAnsi"/>
+          <w:lang w:val="fr-FR"/>
+        </w:rPr>
+        <w:t>D1={(devise1,devise2, ArrayList&lt;Currency&gt;devises , montant) | devises.contains(devise1), devises.contains(devise2)}</w:t>
+      </w:r>
+    </w:p>
+    <w:p>
+      <w:pPr>
+        <w:rPr>
+          <w:rFonts w:asciiTheme="majorHAnsi" w:hAnsiTheme="majorHAnsi" w:cstheme="majorHAnsi"/>
+          <w:lang w:val="fr-FR"/>
+        </w:rPr>
+      </w:pPr>
+      <w:r>
+        <w:rPr>
+          <w:rFonts w:asciiTheme="majorHAnsi" w:hAnsiTheme="majorHAnsi" w:cstheme="majorHAnsi"/>
+          <w:lang w:val="fr-FR"/>
+        </w:rPr>
+        <w:t xml:space="preserve">Donc, </w:t>
+      </w:r>
+      <w:r>
+        <w:rPr>
+          <w:rFonts w:asciiTheme="majorHAnsi" w:hAnsiTheme="majorHAnsi" w:cstheme="majorHAnsi"/>
+          <w:lang w:val="fr-FR"/>
+        </w:rPr>
+        <w:t>en analysant le domaine, on arrive à la conclusion qu’</w:t>
+      </w:r>
+      <w:r>
+        <w:rPr>
+          <w:rFonts w:asciiTheme="majorHAnsi" w:hAnsiTheme="majorHAnsi" w:cstheme="majorHAnsi"/>
+          <w:lang w:val="fr-FR"/>
+        </w:rPr>
+        <w:t>un jeu de test valide serait : {(</w:t>
+      </w:r>
+      <w:r>
+        <w:rPr>
+          <w:rFonts w:asciiTheme="majorHAnsi" w:hAnsiTheme="majorHAnsi" w:cstheme="majorHAnsi"/>
+          <w:shd w:val="clear" w:color="auto" w:fill="E8F2FE"/>
+          <w:lang w:val="fr-FR"/>
+        </w:rPr>
+        <w:t>"Japanese Yen", "Chinese Yuan Renminbi", Currency.init(), 100.0</w:t>
+      </w:r>
+      <w:r>
+        <w:rPr>
+          <w:rFonts w:asciiTheme="majorHAnsi" w:hAnsiTheme="majorHAnsi" w:cstheme="majorHAnsi"/>
+          <w:lang w:val="fr-FR"/>
+        </w:rPr>
+        <w:t>)}</w:t>
+      </w:r>
+    </w:p>
+    <w:p>
+      <w:pPr>
+        <w:rPr>
+          <w:rFonts w:asciiTheme="majorHAnsi" w:hAnsiTheme="majorHAnsi" w:cstheme="majorHAnsi"/>
+          <w:lang w:val="fr-FR"/>
+        </w:rPr>
+      </w:pPr>
+    </w:p>
+    <w:p>
+      <w:pPr>
+        <w:rPr>
+          <w:rFonts w:asciiTheme="majorHAnsi" w:hAnsiTheme="majorHAnsi" w:cstheme="majorHAnsi"/>
+          <w:lang w:val="fr-FR"/>
+        </w:rPr>
+      </w:pPr>
+      <w:r>
+        <w:rPr>
+          <w:rFonts w:asciiTheme="majorHAnsi" w:hAnsiTheme="majorHAnsi" w:cstheme="majorHAnsi"/>
+          <w:lang w:val="fr-FR"/>
+        </w:rPr>
+        <w:t>Pour Currency, on va toujours exécuter toutes les conditions, donc on peut mettre n’importe quel domaine de valeurs continues.  D’ailleurs, on remarque que le montant peut être négatif , contrairement à la spécification de la boite noire.</w:t>
+      </w:r>
+    </w:p>
+    <w:p>
+      <w:pPr>
+        <w:rPr>
+          <w:rFonts w:asciiTheme="majorHAnsi" w:hAnsiTheme="majorHAnsi" w:cstheme="majorHAnsi"/>
+          <w:lang w:val="fr-FR"/>
+        </w:rPr>
+      </w:pPr>
+      <w:r>
+        <w:rPr>
+          <w:rFonts w:ascii="Helvetica" w:hAnsi="Helvetica" w:cs="Helvetica"/>
+          <w:lang w:val="fr-FR"/>
+        </w:rPr>
+        <w:lastRenderedPageBreak/>
+        <w:br/>
+      </w:r>
+      <w:r>
+        <w:rPr>
+          <w:rFonts w:asciiTheme="majorHAnsi" w:hAnsiTheme="majorHAnsi" w:cstheme="majorHAnsi"/>
+          <w:lang w:val="fr-FR"/>
+        </w:rPr>
+        <w:t>Pour la couverture des arcs de flots, on retrouve le domaine précédent, en plus de devoir tester 2 autres domaines : une devise1 qui ne se retrouve pas dans devises, et une devise2 qui ne se retrouve égalemet pas dans devises.</w:t>
+      </w:r>
+    </w:p>
+    <w:p>
+      <w:pPr>
+        <w:rPr>
+          <w:rFonts w:asciiTheme="majorHAnsi" w:hAnsiTheme="majorHAnsi" w:cstheme="majorHAnsi"/>
+          <w:lang w:val="fr-FR"/>
+        </w:rPr>
+      </w:pPr>
+      <w:r>
+        <w:rPr>
+          <w:rFonts w:asciiTheme="majorHAnsi" w:hAnsiTheme="majorHAnsi" w:cstheme="majorHAnsi"/>
+          <w:lang w:val="fr-FR"/>
+        </w:rPr>
+        <w:t xml:space="preserve">Pour Currency, on </w:t>
+      </w:r>
+      <w:r>
+        <w:rPr>
+          <w:rFonts w:asciiTheme="majorHAnsi" w:hAnsiTheme="majorHAnsi" w:cstheme="majorHAnsi"/>
+          <w:lang w:val="fr-FR"/>
+        </w:rPr>
+        <w:t>n’a pas de</w:t>
+      </w:r>
+      <w:r>
+        <w:rPr>
+          <w:rFonts w:asciiTheme="majorHAnsi" w:hAnsiTheme="majorHAnsi" w:cstheme="majorHAnsi"/>
+          <w:lang w:val="fr-FR"/>
+        </w:rPr>
+        <w:t xml:space="preserve"> if, donc on a pas besoin de tester les arcs de flots car le domaine serait pareil.</w:t>
+      </w:r>
+    </w:p>
+    <w:p>
+      <w:pPr>
+        <w:rPr>
+          <w:rFonts w:asciiTheme="majorHAnsi" w:hAnsiTheme="majorHAnsi" w:cstheme="majorHAnsi"/>
+          <w:lang w:val="fr-FR"/>
+        </w:rPr>
+      </w:pPr>
+    </w:p>
+    <w:p>
+      <w:pPr>
+        <w:rPr>
+          <w:rFonts w:asciiTheme="majorHAnsi" w:hAnsiTheme="majorHAnsi" w:cstheme="majorHAnsi"/>
+          <w:lang w:val="fr-FR"/>
+        </w:rPr>
+      </w:pPr>
+    </w:p>
+    <w:p>
+      <w:pPr>
+        <w:rPr>
+          <w:rFonts w:asciiTheme="majorHAnsi" w:hAnsiTheme="majorHAnsi" w:cstheme="majorHAnsi"/>
+          <w:lang w:val="fr-FR"/>
+        </w:rPr>
+      </w:pPr>
+      <w:r>
+        <w:rPr>
+          <w:rFonts w:asciiTheme="majorHAnsi" w:hAnsiTheme="majorHAnsi" w:cstheme="majorHAnsi"/>
+          <w:lang w:val="fr-FR"/>
+        </w:rPr>
+        <w:t>Pour la couverture des arcs de flots indépendants, il ne fait pas de sens de tester car nous aurions à tester les mêmes domaines que pour les arcs de flots.  En effet, si on passe par des chemins indépendants on aura les domaines : 1</w:t>
       </w:r>
       <w:r>
         <w:rPr>
@@ -708,88 +838,14 @@
           <w:vertAlign w:val="superscript"/>
           <w:lang w:val="fr-FR"/>
         </w:rPr>
-        <w:t>eme</w:t>
-      </w:r>
-      <w:r>
-        <w:rPr>
-          <w:rFonts w:asciiTheme="majorHAnsi" w:hAnsiTheme="majorHAnsi" w:cstheme="majorHAnsi"/>
-          <w:lang w:val="fr-FR"/>
-        </w:rPr>
-        <w:t xml:space="preserve"> </w:t>
-      </w:r>
-      <w:r>
-        <w:rPr>
-          <w:rFonts w:asciiTheme="majorHAnsi" w:hAnsiTheme="majorHAnsi" w:cstheme="majorHAnsi"/>
-          <w:lang w:val="fr-FR"/>
-        </w:rPr>
-        <w:t>(</w:t>
-      </w:r>
-      <w:r>
-        <w:rPr>
-          <w:rFonts w:asciiTheme="majorHAnsi" w:hAnsiTheme="majorHAnsi" w:cstheme="majorHAnsi"/>
-          <w:lang w:val="fr-CA"/>
-        </w:rPr>
-        <w:t>if (shortNameCurrency2</w:t>
-      </w:r>
-      <w:proofErr w:type="gramStart"/>
-      <w:r>
-        <w:rPr>
-          <w:rFonts w:asciiTheme="majorHAnsi" w:hAnsiTheme="majorHAnsi" w:cstheme="majorHAnsi"/>
-          <w:lang w:val="fr-CA"/>
-        </w:rPr>
-        <w:t xml:space="preserve"> !=</w:t>
-      </w:r>
-      <w:proofErr w:type="gramEnd"/>
-      <w:r>
-        <w:rPr>
-          <w:rFonts w:asciiTheme="majorHAnsi" w:hAnsiTheme="majorHAnsi" w:cstheme="majorHAnsi"/>
-          <w:lang w:val="fr-CA"/>
-        </w:rPr>
-        <w:t xml:space="preserve"> </w:t>
-      </w:r>
-      <w:proofErr w:type="spellStart"/>
-      <w:r>
-        <w:rPr>
-          <w:rFonts w:asciiTheme="majorHAnsi" w:hAnsiTheme="majorHAnsi" w:cstheme="majorHAnsi"/>
-          <w:lang w:val="fr-CA"/>
-        </w:rPr>
-        <w:t>null</w:t>
-      </w:r>
-      <w:proofErr w:type="spellEnd"/>
-      <w:r>
-        <w:rPr>
-          <w:rFonts w:asciiTheme="majorHAnsi" w:hAnsiTheme="majorHAnsi" w:cstheme="majorHAnsi"/>
-          <w:lang w:val="fr-CA"/>
-        </w:rPr>
-        <w:t>)</w:t>
-      </w:r>
-      <w:r>
-        <w:rPr>
-          <w:rFonts w:asciiTheme="majorHAnsi" w:hAnsiTheme="majorHAnsi" w:cstheme="majorHAnsi"/>
-          <w:lang w:val="fr-FR"/>
-        </w:rPr>
-        <w:t xml:space="preserve">) </w:t>
-      </w:r>
-      <w:r>
-        <w:rPr>
-          <w:rFonts w:asciiTheme="majorHAnsi" w:hAnsiTheme="majorHAnsi" w:cstheme="majorHAnsi"/>
-          <w:lang w:val="fr-FR"/>
-        </w:rPr>
-        <w:t xml:space="preserve">n’a pas d’importance </w:t>
-      </w:r>
-      <w:r>
-        <w:rPr>
-          <w:rFonts w:asciiTheme="majorHAnsi" w:hAnsiTheme="majorHAnsi" w:cstheme="majorHAnsi"/>
-          <w:lang w:val="fr-FR"/>
-        </w:rPr>
-        <w:t>puisque ce dernier est inclut dans le premier. En d’autres mots,</w:t>
-      </w:r>
-      <w:r>
-        <w:rPr>
-          <w:rFonts w:asciiTheme="majorHAnsi" w:hAnsiTheme="majorHAnsi" w:cstheme="majorHAnsi"/>
-          <w:lang w:val="fr-FR"/>
-        </w:rPr>
-        <w:t xml:space="preserve"> si on va dans le 1</w:t>
+        <w:t>er</w:t>
+      </w:r>
+      <w:r>
+        <w:rPr>
+          <w:rFonts w:asciiTheme="majorHAnsi" w:hAnsiTheme="majorHAnsi" w:cstheme="majorHAnsi"/>
+          <w:lang w:val="fr-FR"/>
+        </w:rPr>
+        <w:t xml:space="preserve"> if false , 1</w:t>
       </w:r>
       <w:r>
         <w:rPr>
@@ -804,7 +860,7 @@
           <w:rFonts w:asciiTheme="majorHAnsi" w:hAnsiTheme="majorHAnsi" w:cstheme="majorHAnsi"/>
           <w:lang w:val="fr-FR"/>
         </w:rPr>
-        <w:t>, on ira toujours dans le 2</w:t>
+        <w:t xml:space="preserve"> if vrai, 3eme if false, 1</w:t>
       </w:r>
       <w:r>
         <w:rPr>
@@ -812,270 +868,114 @@
           <w:vertAlign w:val="superscript"/>
           <w:lang w:val="fr-FR"/>
         </w:rPr>
-        <w:t>eme</w:t>
-      </w:r>
-      <w:r>
-        <w:rPr>
-          <w:rFonts w:asciiTheme="majorHAnsi" w:hAnsiTheme="majorHAnsi" w:cstheme="majorHAnsi"/>
-          <w:lang w:val="fr-FR"/>
-        </w:rPr>
-        <w:t xml:space="preserve">.  </w:t>
-      </w:r>
-      <w:r>
-        <w:rPr>
-          <w:rFonts w:asciiTheme="majorHAnsi" w:hAnsiTheme="majorHAnsi" w:cstheme="majorHAnsi"/>
-          <w:lang w:val="fr-FR"/>
-        </w:rPr>
-        <w:t>Avec ses observations</w:t>
-      </w:r>
-      <w:r>
-        <w:rPr>
-          <w:rFonts w:asciiTheme="majorHAnsi" w:hAnsiTheme="majorHAnsi" w:cstheme="majorHAnsi"/>
-          <w:lang w:val="fr-FR"/>
-        </w:rPr>
-        <w:t>,</w:t>
-      </w:r>
-      <w:r>
-        <w:rPr>
-          <w:rFonts w:asciiTheme="majorHAnsi" w:hAnsiTheme="majorHAnsi" w:cstheme="majorHAnsi"/>
-          <w:lang w:val="fr-FR"/>
-        </w:rPr>
-        <w:t xml:space="preserve"> on peut conclure qu’</w:t>
-      </w:r>
-      <w:r>
-        <w:rPr>
-          <w:rFonts w:asciiTheme="majorHAnsi" w:hAnsiTheme="majorHAnsi" w:cstheme="majorHAnsi"/>
-          <w:lang w:val="fr-FR"/>
-        </w:rPr>
-        <w:t xml:space="preserve">on a besoin que d’un </w:t>
-      </w:r>
-      <w:r>
-        <w:rPr>
-          <w:rFonts w:asciiTheme="majorHAnsi" w:hAnsiTheme="majorHAnsi" w:cstheme="majorHAnsi"/>
-          <w:lang w:val="fr-FR"/>
-        </w:rPr>
-        <w:t xml:space="preserve">seul </w:t>
-      </w:r>
-      <w:r>
-        <w:rPr>
-          <w:rFonts w:asciiTheme="majorHAnsi" w:hAnsiTheme="majorHAnsi" w:cstheme="majorHAnsi"/>
-          <w:lang w:val="fr-FR"/>
-        </w:rPr>
-        <w:t>jeu de test qui contient une seule classe, c’est-à-dire la classe avec le domaine suivant :</w:t>
-      </w:r>
-    </w:p>
-    <w:p>
-      <w:pPr>
-        <w:jc w:val="center"/>
-        <w:rPr>
-          <w:rFonts w:asciiTheme="majorHAnsi" w:hAnsiTheme="majorHAnsi" w:cstheme="majorHAnsi"/>
-          <w:lang w:val="fr-FR"/>
-        </w:rPr>
-      </w:pPr>
-      <w:r>
-        <w:rPr>
-          <w:rFonts w:asciiTheme="majorHAnsi" w:hAnsiTheme="majorHAnsi" w:cstheme="majorHAnsi"/>
-          <w:lang w:val="fr-FR"/>
-        </w:rPr>
-        <w:t>D1</w:t>
-      </w:r>
-      <w:proofErr w:type="gramStart"/>
-      <w:r>
-        <w:rPr>
-          <w:rFonts w:asciiTheme="majorHAnsi" w:hAnsiTheme="majorHAnsi" w:cstheme="majorHAnsi"/>
-          <w:lang w:val="fr-FR"/>
-        </w:rPr>
-        <w:t>={</w:t>
-      </w:r>
-      <w:proofErr w:type="gramEnd"/>
-      <w:r>
-        <w:rPr>
-          <w:rFonts w:asciiTheme="majorHAnsi" w:hAnsiTheme="majorHAnsi" w:cstheme="majorHAnsi"/>
-          <w:lang w:val="fr-FR"/>
-        </w:rPr>
-        <w:t>(devise1,devise2, A</w:t>
-      </w:r>
-      <w:proofErr w:type="spellStart"/>
-      <w:r>
-        <w:rPr>
-          <w:rFonts w:asciiTheme="majorHAnsi" w:hAnsiTheme="majorHAnsi" w:cstheme="majorHAnsi"/>
-          <w:lang w:val="fr-FR"/>
-        </w:rPr>
-        <w:t>rrayList</w:t>
-      </w:r>
-      <w:proofErr w:type="spellEnd"/>
-      <w:r>
-        <w:rPr>
-          <w:rFonts w:asciiTheme="majorHAnsi" w:hAnsiTheme="majorHAnsi" w:cstheme="majorHAnsi"/>
-          <w:lang w:val="fr-FR"/>
-        </w:rPr>
-        <w:t xml:space="preserve">&lt;Currency&gt;devises , montant) | </w:t>
-      </w:r>
-      <w:proofErr w:type="spellStart"/>
-      <w:r>
-        <w:rPr>
-          <w:rFonts w:asciiTheme="majorHAnsi" w:hAnsiTheme="majorHAnsi" w:cstheme="majorHAnsi"/>
-          <w:lang w:val="fr-FR"/>
-        </w:rPr>
-        <w:t>devises.contains</w:t>
-      </w:r>
-      <w:proofErr w:type="spellEnd"/>
-      <w:r>
-        <w:rPr>
-          <w:rFonts w:asciiTheme="majorHAnsi" w:hAnsiTheme="majorHAnsi" w:cstheme="majorHAnsi"/>
-          <w:lang w:val="fr-FR"/>
-        </w:rPr>
-        <w:t xml:space="preserve">(devise1), </w:t>
-      </w:r>
-      <w:proofErr w:type="spellStart"/>
-      <w:r>
-        <w:rPr>
-          <w:rFonts w:asciiTheme="majorHAnsi" w:hAnsiTheme="majorHAnsi" w:cstheme="majorHAnsi"/>
-          <w:lang w:val="fr-FR"/>
-        </w:rPr>
-        <w:t>devises.contains</w:t>
-      </w:r>
-      <w:proofErr w:type="spellEnd"/>
-      <w:r>
-        <w:rPr>
-          <w:rFonts w:asciiTheme="majorHAnsi" w:hAnsiTheme="majorHAnsi" w:cstheme="majorHAnsi"/>
-          <w:lang w:val="fr-FR"/>
-        </w:rPr>
-        <w:t>(devise2)}</w:t>
-      </w:r>
-    </w:p>
-    <w:p>
-      <w:pPr>
-        <w:rPr>
-          <w:rFonts w:asciiTheme="majorHAnsi" w:hAnsiTheme="majorHAnsi" w:cstheme="majorHAnsi"/>
-          <w:lang w:val="fr-FR"/>
-        </w:rPr>
-      </w:pPr>
-      <w:r>
-        <w:rPr>
-          <w:rFonts w:asciiTheme="majorHAnsi" w:hAnsiTheme="majorHAnsi" w:cstheme="majorHAnsi"/>
-          <w:lang w:val="fr-FR"/>
-        </w:rPr>
-        <w:t xml:space="preserve">Donc, </w:t>
-      </w:r>
-      <w:r>
-        <w:rPr>
-          <w:rFonts w:asciiTheme="majorHAnsi" w:hAnsiTheme="majorHAnsi" w:cstheme="majorHAnsi"/>
-          <w:lang w:val="fr-FR"/>
-        </w:rPr>
-        <w:t>en analysant le domaine, on arrive à la conclusion qu’</w:t>
-      </w:r>
-      <w:r>
-        <w:rPr>
-          <w:rFonts w:asciiTheme="majorHAnsi" w:hAnsiTheme="majorHAnsi" w:cstheme="majorHAnsi"/>
-          <w:lang w:val="fr-FR"/>
-        </w:rPr>
-        <w:t>un jeu de test valide serait : {(</w:t>
-      </w:r>
-      <w:r>
-        <w:rPr>
-          <w:rFonts w:asciiTheme="majorHAnsi" w:hAnsiTheme="majorHAnsi" w:cstheme="majorHAnsi"/>
-          <w:shd w:val="clear" w:color="auto" w:fill="E8F2FE"/>
-          <w:lang w:val="fr-FR"/>
-        </w:rPr>
-        <w:t>"</w:t>
-      </w:r>
-      <w:proofErr w:type="spellStart"/>
-      <w:r>
-        <w:rPr>
-          <w:rFonts w:asciiTheme="majorHAnsi" w:hAnsiTheme="majorHAnsi" w:cstheme="majorHAnsi"/>
-          <w:shd w:val="clear" w:color="auto" w:fill="E8F2FE"/>
-          <w:lang w:val="fr-FR"/>
-        </w:rPr>
-        <w:t>Japanese</w:t>
-      </w:r>
-      <w:proofErr w:type="spellEnd"/>
-      <w:r>
-        <w:rPr>
-          <w:rFonts w:asciiTheme="majorHAnsi" w:hAnsiTheme="majorHAnsi" w:cstheme="majorHAnsi"/>
-          <w:shd w:val="clear" w:color="auto" w:fill="E8F2FE"/>
-          <w:lang w:val="fr-FR"/>
-        </w:rPr>
-        <w:t xml:space="preserve"> Yen", "</w:t>
-      </w:r>
-      <w:proofErr w:type="spellStart"/>
-      <w:r>
-        <w:rPr>
-          <w:rFonts w:asciiTheme="majorHAnsi" w:hAnsiTheme="majorHAnsi" w:cstheme="majorHAnsi"/>
-          <w:shd w:val="clear" w:color="auto" w:fill="E8F2FE"/>
-          <w:lang w:val="fr-FR"/>
-        </w:rPr>
-        <w:t>Chinese</w:t>
-      </w:r>
-      <w:proofErr w:type="spellEnd"/>
-      <w:r>
-        <w:rPr>
-          <w:rFonts w:asciiTheme="majorHAnsi" w:hAnsiTheme="majorHAnsi" w:cstheme="majorHAnsi"/>
-          <w:shd w:val="clear" w:color="auto" w:fill="E8F2FE"/>
-          <w:lang w:val="fr-FR"/>
-        </w:rPr>
-        <w:t xml:space="preserve"> Yuan Renminbi", </w:t>
-      </w:r>
-      <w:proofErr w:type="spellStart"/>
-      <w:r>
-        <w:rPr>
-          <w:rFonts w:asciiTheme="majorHAnsi" w:hAnsiTheme="majorHAnsi" w:cstheme="majorHAnsi"/>
-          <w:shd w:val="clear" w:color="auto" w:fill="E8F2FE"/>
-          <w:lang w:val="fr-FR"/>
-        </w:rPr>
-        <w:t>Currency.init</w:t>
-      </w:r>
-      <w:proofErr w:type="spellEnd"/>
-      <w:r>
-        <w:rPr>
-          <w:rFonts w:asciiTheme="majorHAnsi" w:hAnsiTheme="majorHAnsi" w:cstheme="majorHAnsi"/>
-          <w:shd w:val="clear" w:color="auto" w:fill="E8F2FE"/>
-          <w:lang w:val="fr-FR"/>
-        </w:rPr>
-        <w:t>(), 100.0</w:t>
-      </w:r>
-      <w:r>
-        <w:rPr>
-          <w:rFonts w:asciiTheme="majorHAnsi" w:hAnsiTheme="majorHAnsi" w:cstheme="majorHAnsi"/>
-          <w:lang w:val="fr-FR"/>
-        </w:rPr>
-        <w:t>)}</w:t>
-      </w:r>
-    </w:p>
-    <w:p>
-      <w:pPr>
-        <w:rPr>
-          <w:rFonts w:ascii="Helvetica" w:hAnsi="Helvetica" w:cs="Helvetica"/>
-          <w:lang w:val="fr-FR"/>
-        </w:rPr>
-      </w:pPr>
+        <w:t>er</w:t>
+      </w:r>
+      <w:r>
+        <w:rPr>
+          <w:rFonts w:asciiTheme="majorHAnsi" w:hAnsiTheme="majorHAnsi" w:cstheme="majorHAnsi"/>
+          <w:lang w:val="fr-FR"/>
+        </w:rPr>
+        <w:t xml:space="preserve"> if vrai, 3eme if vrai</w:t>
+      </w:r>
+      <w:r>
+        <w:rPr>
+          <w:rFonts w:asciiTheme="majorHAnsi" w:hAnsiTheme="majorHAnsi" w:cstheme="majorHAnsi"/>
+          <w:lang w:val="fr-FR"/>
+        </w:rPr>
+        <w:t>.  Donc, on ne fera pas de tests séparés pour p</w:t>
+      </w:r>
+      <w:r>
+        <w:rPr>
+          <w:rFonts w:asciiTheme="majorHAnsi" w:hAnsiTheme="majorHAnsi" w:cstheme="majorHAnsi"/>
+          <w:lang w:val="fr-FR"/>
+        </w:rPr>
+        <w:t>our la couverture des arcs de flots indépendants</w:t>
+      </w:r>
+      <w:r>
+        <w:rPr>
+          <w:rFonts w:asciiTheme="majorHAnsi" w:hAnsiTheme="majorHAnsi" w:cstheme="majorHAnsi"/>
+          <w:lang w:val="fr-FR"/>
+        </w:rPr>
+        <w:t>.</w:t>
+      </w:r>
+      <w:r>
+        <w:rPr>
+          <w:rFonts w:asciiTheme="majorHAnsi" w:hAnsiTheme="majorHAnsi" w:cstheme="majorHAnsi"/>
+          <w:lang w:val="fr-FR"/>
+        </w:rPr>
+        <w:br/>
+      </w:r>
+      <w:r>
+        <w:rPr>
+          <w:rFonts w:asciiTheme="majorHAnsi" w:hAnsiTheme="majorHAnsi" w:cstheme="majorHAnsi"/>
+          <w:lang w:val="fr-FR"/>
+        </w:rPr>
+        <w:br/>
+      </w:r>
+      <w:r>
+        <w:rPr>
+          <w:rFonts w:asciiTheme="majorHAnsi" w:hAnsiTheme="majorHAnsi" w:cstheme="majorHAnsi"/>
+          <w:lang w:val="fr-FR"/>
+        </w:rPr>
+        <w:t xml:space="preserve">Pour la couverture des conditions, </w:t>
+      </w:r>
+      <w:r>
+        <w:rPr>
+          <w:rFonts w:asciiTheme="majorHAnsi" w:hAnsiTheme="majorHAnsi" w:cstheme="majorHAnsi"/>
+          <w:lang w:val="fr-FR"/>
+        </w:rPr>
+        <w:br/>
+      </w:r>
+      <w:r>
+        <w:rPr>
+          <w:rFonts w:asciiTheme="majorHAnsi" w:hAnsiTheme="majorHAnsi" w:cstheme="majorHAnsi"/>
+          <w:lang w:val="fr-FR"/>
+        </w:rPr>
+        <w:t>Pour la couverture des i-chemins,</w:t>
+      </w:r>
       <w:bookmarkStart w:id="0" w:name="_GoBack"/>
       <w:bookmarkEnd w:id="0"/>
     </w:p>
     <w:p>
       <w:pPr>
         <w:rPr>
-          <w:lang w:val="fr-FR"/>
-        </w:rPr>
-      </w:pPr>
-      <w:r>
-        <w:rPr>
-          <w:lang w:val="fr-FR"/>
-        </w:rPr>
-        <w:br/>
-      </w:r>
-      <w:r>
-        <w:rPr>
-          <w:lang w:val="fr-FR"/>
-        </w:rPr>
-        <w:t xml:space="preserve">Testez les deux méthodes en utilisant les 5 critères de sélection de jeux de test quand il fait du sens : </w:t>
-      </w:r>
-      <w:r>
-        <w:rPr>
-          <w:lang w:val="fr-FR"/>
-        </w:rPr>
-        <w:lastRenderedPageBreak/>
-        <w:t>couverture des instructions, couverture des arcs du graphe de flot de contrôle, couverture des chemins indépendants du graphe de flot de contrôle, couverture des conditions, couverture des i-chemins.</w:t>
+          <w:rFonts w:asciiTheme="majorHAnsi" w:hAnsiTheme="majorHAnsi" w:cstheme="majorHAnsi"/>
+          <w:lang w:val="fr-FR"/>
+        </w:rPr>
+      </w:pPr>
+      <w:r>
+        <w:rPr>
+          <w:rFonts w:asciiTheme="majorHAnsi" w:hAnsiTheme="majorHAnsi" w:cstheme="majorHAnsi"/>
+          <w:lang w:val="fr-FR"/>
+        </w:rPr>
+        <w:br w:type="column"/>
+      </w:r>
+    </w:p>
+    <w:p>
+      <w:pPr>
+        <w:rPr>
+          <w:rFonts w:ascii="Helvetica" w:hAnsi="Helvetica" w:cs="Helvetica"/>
+          <w:lang w:val="fr-FR"/>
+        </w:rPr>
+      </w:pPr>
+    </w:p>
+    <w:p>
+      <w:pPr>
+        <w:rPr>
+          <w:lang w:val="fr-FR"/>
+        </w:rPr>
+      </w:pPr>
+      <w:r>
+        <w:rPr>
+          <w:lang w:val="fr-FR"/>
+        </w:rPr>
+        <w:br/>
+      </w:r>
+      <w:r>
+        <w:rPr>
+          <w:lang w:val="fr-FR"/>
+        </w:rPr>
+        <w:t>Testez les deux méthodes en utilisant les 5 critères de sélection de jeux de test quand il fait du sens : couverture des instructions, couverture des arcs du graphe de flot de contrôle, couverture des chemins indépendants du graphe de flot de contrôle, couverture des conditions, couverture des i-chemins.</w:t>
       </w:r>
     </w:p>
     <w:p>
@@ -1121,137 +1021,53 @@
         <w:rPr>
           <w:lang w:val="fr-FR"/>
         </w:rPr>
-        <w:t xml:space="preserve">Jeu de test qui </w:t>
-      </w:r>
-      <w:proofErr w:type="spellStart"/>
-      <w:r>
-        <w:rPr>
-          <w:lang w:val="fr-FR"/>
-        </w:rPr>
-        <w:t>execute</w:t>
-      </w:r>
-      <w:proofErr w:type="spellEnd"/>
-      <w:r>
-        <w:rPr>
-          <w:lang w:val="fr-FR"/>
-        </w:rPr>
-        <w:t xml:space="preserve"> chaque instruction de P au moins une fois.</w:t>
-      </w:r>
-    </w:p>
-    <w:p>
-      <w:pPr>
-        <w:rPr>
-          <w:lang w:val="fr-FR"/>
-        </w:rPr>
-      </w:pPr>
-      <w:r>
-        <w:rPr>
-          <w:lang w:val="fr-FR"/>
-        </w:rPr>
-        <w:br/>
-      </w:r>
-      <w:r>
-        <w:rPr>
-          <w:lang w:val="fr-FR"/>
-        </w:rPr>
-        <w:t>-Couverture arc du graphe de contrôle : on s’</w:t>
-      </w:r>
-      <w:proofErr w:type="spellStart"/>
-      <w:r>
-        <w:rPr>
-          <w:lang w:val="fr-FR"/>
-        </w:rPr>
-        <w:t>interesse</w:t>
-      </w:r>
-      <w:proofErr w:type="spellEnd"/>
-      <w:r>
-        <w:rPr>
-          <w:lang w:val="fr-FR"/>
-        </w:rPr>
-        <w:t xml:space="preserve"> aux branchements de contrôle conditionnels.</w:t>
-      </w:r>
-      <w:r>
-        <w:rPr>
-          <w:lang w:val="fr-FR"/>
-        </w:rPr>
-        <w:br/>
-        <w:t xml:space="preserve">-Chaque arc du graphe </w:t>
-      </w:r>
-      <w:proofErr w:type="spellStart"/>
-      <w:r>
-        <w:rPr>
-          <w:lang w:val="fr-FR"/>
-        </w:rPr>
-        <w:t>traversee</w:t>
-      </w:r>
-      <w:proofErr w:type="spellEnd"/>
-      <w:r>
-        <w:rPr>
-          <w:lang w:val="fr-FR"/>
-        </w:rPr>
-        <w:t xml:space="preserve"> au moins une fois. (</w:t>
-      </w:r>
-      <w:proofErr w:type="gramStart"/>
-      <w:r>
-        <w:rPr>
-          <w:lang w:val="fr-FR"/>
-        </w:rPr>
-        <w:t>if ,</w:t>
-      </w:r>
-      <w:proofErr w:type="gramEnd"/>
-      <w:r>
-        <w:rPr>
-          <w:lang w:val="fr-FR"/>
-        </w:rPr>
-        <w:t xml:space="preserve"> vrai et faux)</w:t>
-      </w:r>
-      <w:r>
-        <w:rPr>
-          <w:lang w:val="fr-FR"/>
-        </w:rPr>
-        <w:br/>
-      </w:r>
-      <w:r>
-        <w:rPr>
-          <w:lang w:val="fr-FR"/>
-        </w:rPr>
-        <w:br/>
-        <w:t xml:space="preserve">-Couverture chemins </w:t>
-      </w:r>
-      <w:proofErr w:type="spellStart"/>
-      <w:r>
-        <w:rPr>
-          <w:lang w:val="fr-FR"/>
-        </w:rPr>
-        <w:t>independants</w:t>
-      </w:r>
-      <w:proofErr w:type="spellEnd"/>
-      <w:r>
-        <w:rPr>
-          <w:lang w:val="fr-FR"/>
-        </w:rPr>
-        <w:t xml:space="preserve"> : on parcourt tous les 1-chemin du graphe de flot de contrôle </w:t>
-      </w:r>
-      <w:r>
-        <w:rPr>
-          <w:lang w:val="fr-FR"/>
-        </w:rPr>
-        <w:br/>
-        <w:t xml:space="preserve">Chemin = nœud de </w:t>
-      </w:r>
-      <w:proofErr w:type="spellStart"/>
-      <w:r>
-        <w:rPr>
-          <w:lang w:val="fr-FR"/>
-        </w:rPr>
-        <w:t>depart</w:t>
-      </w:r>
-      <w:proofErr w:type="spellEnd"/>
-      <w:r>
-        <w:rPr>
-          <w:lang w:val="fr-FR"/>
-        </w:rPr>
-        <w:t xml:space="preserve"> jusqu’à un nœud terminal </w:t>
+        <w:t>Jeu de test qui execute chaque instruction de P au moins une fois.</w:t>
+      </w:r>
+    </w:p>
+    <w:p>
+      <w:pPr>
+        <w:rPr>
+          <w:lang w:val="fr-FR"/>
+        </w:rPr>
+      </w:pPr>
+      <w:r>
+        <w:rPr>
+          <w:lang w:val="fr-FR"/>
+        </w:rPr>
+        <w:br/>
+      </w:r>
+      <w:r>
+        <w:rPr>
+          <w:lang w:val="fr-FR"/>
+        </w:rPr>
+        <w:t>-Couverture arc du graphe de contrôle : on s’interesse aux branchements de contrôle conditionnels.</w:t>
+      </w:r>
+      <w:r>
+        <w:rPr>
+          <w:lang w:val="fr-FR"/>
+        </w:rPr>
+        <w:br/>
+        <w:t>-Chaque arc du graphe traversee au moins une fois. (if , vrai et faux)</w:t>
+      </w:r>
+      <w:r>
+        <w:rPr>
+          <w:lang w:val="fr-FR"/>
+        </w:rPr>
+        <w:br/>
+      </w:r>
+      <w:r>
+        <w:rPr>
+          <w:lang w:val="fr-FR"/>
+        </w:rPr>
+        <w:br/>
+        <w:t xml:space="preserve">-Couverture chemins independants : on parcourt tous les 1-chemin du graphe de flot de contrôle </w:t>
+      </w:r>
+      <w:r>
+        <w:rPr>
+          <w:lang w:val="fr-FR"/>
+        </w:rPr>
+        <w:br/>
+        <w:t xml:space="preserve">Chemin = nœud de depart jusqu’à un nœud terminal </w:t>
       </w:r>
       <w:r>
         <w:rPr>
@@ -1265,21 +1081,7 @@
           <w:lang w:val="fr-FR"/>
         </w:rPr>
         <w:br/>
-        <w:t xml:space="preserve">chemin </w:t>
-      </w:r>
-      <w:proofErr w:type="spellStart"/>
-      <w:r>
-        <w:rPr>
-          <w:lang w:val="fr-FR"/>
-        </w:rPr>
-        <w:t>independant</w:t>
-      </w:r>
-      <w:proofErr w:type="spellEnd"/>
-      <w:r>
-        <w:rPr>
-          <w:lang w:val="fr-FR"/>
-        </w:rPr>
-        <w:t xml:space="preserve"> : chemin qui par parcourt au moins 1 nouvel arc </w:t>
+        <w:t xml:space="preserve">chemin independant : chemin qui par parcourt au moins 1 nouvel arc </w:t>
       </w:r>
       <w:r>
         <w:rPr>
@@ -1304,131 +1106,34 @@
           <w:lang w:val="fr-FR"/>
         </w:rPr>
         <w:br/>
-        <w:t xml:space="preserve">2. </w:t>
-      </w:r>
-      <w:proofErr w:type="spellStart"/>
-      <w:r>
-        <w:rPr>
-          <w:lang w:val="fr-FR"/>
-        </w:rPr>
-        <w:t>Determiner</w:t>
-      </w:r>
-      <w:proofErr w:type="spellEnd"/>
-      <w:r>
-        <w:rPr>
-          <w:lang w:val="fr-FR"/>
-        </w:rPr>
-        <w:t xml:space="preserve"> </w:t>
-      </w:r>
-      <w:proofErr w:type="spellStart"/>
-      <w:r>
-        <w:rPr>
-          <w:lang w:val="fr-FR"/>
-        </w:rPr>
-        <w:t>complexite</w:t>
-      </w:r>
-      <w:proofErr w:type="spellEnd"/>
-      <w:r>
-        <w:rPr>
-          <w:lang w:val="fr-FR"/>
-        </w:rPr>
-        <w:t xml:space="preserve"> cyclomatique </w:t>
-      </w:r>
-      <w:r>
-        <w:rPr>
-          <w:lang w:val="fr-FR"/>
-        </w:rPr>
-        <w:br/>
-      </w:r>
-      <w:proofErr w:type="gramStart"/>
-      <w:r>
-        <w:rPr>
-          <w:lang w:val="fr-FR"/>
-        </w:rPr>
-        <w:t>3.Determiner</w:t>
-      </w:r>
-      <w:proofErr w:type="gramEnd"/>
-      <w:r>
-        <w:rPr>
-          <w:lang w:val="fr-FR"/>
-        </w:rPr>
-        <w:t xml:space="preserve"> ensemble base B de chemins </w:t>
-      </w:r>
-      <w:proofErr w:type="spellStart"/>
-      <w:r>
-        <w:rPr>
-          <w:lang w:val="fr-FR"/>
-        </w:rPr>
-        <w:t>independants</w:t>
-      </w:r>
-      <w:proofErr w:type="spellEnd"/>
-      <w:r>
-        <w:rPr>
-          <w:lang w:val="fr-FR"/>
-        </w:rPr>
-        <w:t xml:space="preserve"> dans graphe</w:t>
-      </w:r>
-      <w:r>
-        <w:rPr>
-          <w:lang w:val="fr-FR"/>
-        </w:rPr>
-        <w:br/>
-        <w:t xml:space="preserve">4. Construire jeu de test qui permettra </w:t>
-      </w:r>
-      <w:proofErr w:type="spellStart"/>
-      <w:r>
-        <w:rPr>
-          <w:lang w:val="fr-FR"/>
-        </w:rPr>
-        <w:t>execution</w:t>
-      </w:r>
-      <w:proofErr w:type="spellEnd"/>
-      <w:r>
-        <w:rPr>
-          <w:lang w:val="fr-FR"/>
-        </w:rPr>
-        <w:t xml:space="preserve"> de chaque chemin de ensemble B</w:t>
-      </w:r>
-      <w:r>
-        <w:rPr>
-          <w:lang w:val="fr-FR"/>
-        </w:rPr>
-        <w:br/>
-      </w:r>
-      <w:r>
-        <w:rPr>
-          <w:lang w:val="fr-FR"/>
-        </w:rPr>
-        <w:br/>
-        <w:t>Pour base B : une base qui a V(G</w:t>
-      </w:r>
-      <w:proofErr w:type="gramStart"/>
-      <w:r>
-        <w:rPr>
-          <w:lang w:val="fr-FR"/>
-        </w:rPr>
-        <w:t>)(</w:t>
-      </w:r>
-      <w:proofErr w:type="gramEnd"/>
-      <w:r>
-        <w:rPr>
-          <w:lang w:val="fr-FR"/>
-        </w:rPr>
-        <w:t xml:space="preserve">taille de </w:t>
-      </w:r>
-      <w:proofErr w:type="spellStart"/>
-      <w:r>
-        <w:rPr>
-          <w:lang w:val="fr-FR"/>
-        </w:rPr>
-        <w:t>complexite</w:t>
-      </w:r>
-      <w:proofErr w:type="spellEnd"/>
-      <w:r>
-        <w:rPr>
-          <w:lang w:val="fr-FR"/>
-        </w:rPr>
-        <w:t xml:space="preserve"> cyclomatique) chemins </w:t>
+        <w:t xml:space="preserve">2. Determiner complexite cyclomatique </w:t>
+      </w:r>
+      <w:r>
+        <w:rPr>
+          <w:lang w:val="fr-FR"/>
+        </w:rPr>
+        <w:br/>
+        <w:t>3.Determiner ensemble base B de chemins independants dans graphe</w:t>
+      </w:r>
+      <w:r>
+        <w:rPr>
+          <w:lang w:val="fr-FR"/>
+        </w:rPr>
+        <w:br/>
+        <w:t>4. Construire jeu de test qui permettra execution de chaque chemin de ensemble B</w:t>
+      </w:r>
+      <w:r>
+        <w:rPr>
+          <w:lang w:val="fr-FR"/>
+        </w:rPr>
+        <w:br/>
+      </w:r>
+      <w:r>
+        <w:rPr>
+          <w:lang w:val="fr-FR"/>
+        </w:rPr>
+        <w:br/>
+        <w:t xml:space="preserve">Pour base B : une base qui a V(G)(taille de complexite cyclomatique) chemins </w:t>
       </w:r>
       <w:r>
         <w:rPr>
@@ -1506,160 +1211,33 @@
         <w:rPr>
           <w:lang w:val="fr-FR"/>
         </w:rPr>
-        <w:t xml:space="preserve">chemins : 0 </w:t>
-      </w:r>
-      <w:proofErr w:type="spellStart"/>
-      <w:r>
-        <w:rPr>
-          <w:lang w:val="fr-FR"/>
-        </w:rPr>
-        <w:t>true</w:t>
-      </w:r>
-      <w:proofErr w:type="spellEnd"/>
-      <w:r>
-        <w:rPr>
-          <w:lang w:val="fr-FR"/>
-        </w:rPr>
-        <w:t xml:space="preserve">, 1 </w:t>
-      </w:r>
-      <w:proofErr w:type="spellStart"/>
-      <w:r>
-        <w:rPr>
-          <w:lang w:val="fr-FR"/>
-        </w:rPr>
-        <w:t>true</w:t>
-      </w:r>
-      <w:proofErr w:type="spellEnd"/>
-      <w:r>
-        <w:rPr>
-          <w:lang w:val="fr-FR"/>
-        </w:rPr>
-        <w:t xml:space="preserve"> 2 fois, 2 </w:t>
-      </w:r>
-      <w:proofErr w:type="spellStart"/>
-      <w:r>
-        <w:rPr>
-          <w:lang w:val="fr-FR"/>
-        </w:rPr>
-        <w:t>true</w:t>
-      </w:r>
-      <w:proofErr w:type="spellEnd"/>
-    </w:p>
-    <w:p>
-      <w:pPr>
-        <w:rPr>
-          <w:lang w:val="fr-FR"/>
-        </w:rPr>
-      </w:pPr>
-      <w:r>
-        <w:rPr>
-          <w:lang w:val="fr-FR"/>
-        </w:rPr>
-        <w:t xml:space="preserve">3 chemins </w:t>
-      </w:r>
-      <w:proofErr w:type="spellStart"/>
-      <w:r>
-        <w:rPr>
-          <w:lang w:val="fr-FR"/>
-        </w:rPr>
-        <w:t>independants</w:t>
-      </w:r>
-      <w:proofErr w:type="spellEnd"/>
-      <w:r>
-        <w:rPr>
-          <w:lang w:val="fr-FR"/>
-        </w:rPr>
-        <w:t xml:space="preserve"> : </w:t>
-      </w:r>
-      <w:r>
-        <w:rPr>
-          <w:lang w:val="fr-FR"/>
-        </w:rPr>
-        <w:t xml:space="preserve">0 </w:t>
-      </w:r>
-      <w:proofErr w:type="spellStart"/>
-      <w:r>
-        <w:rPr>
-          <w:lang w:val="fr-FR"/>
-        </w:rPr>
-        <w:t>true</w:t>
-      </w:r>
-      <w:proofErr w:type="spellEnd"/>
-      <w:r>
-        <w:rPr>
-          <w:lang w:val="fr-FR"/>
-        </w:rPr>
-        <w:t xml:space="preserve">, 1 </w:t>
-      </w:r>
-      <w:proofErr w:type="spellStart"/>
-      <w:r>
-        <w:rPr>
-          <w:lang w:val="fr-FR"/>
-        </w:rPr>
-        <w:t>true</w:t>
-      </w:r>
-      <w:proofErr w:type="spellEnd"/>
-      <w:r>
-        <w:rPr>
-          <w:lang w:val="fr-FR"/>
-        </w:rPr>
-        <w:t xml:space="preserve"> 2 fois (le 2 </w:t>
-      </w:r>
-      <w:proofErr w:type="spellStart"/>
-      <w:r>
-        <w:rPr>
-          <w:lang w:val="fr-FR"/>
-        </w:rPr>
-        <w:t>true</w:t>
-      </w:r>
-      <w:proofErr w:type="spellEnd"/>
-      <w:r>
-        <w:rPr>
-          <w:lang w:val="fr-FR"/>
-        </w:rPr>
-        <w:t xml:space="preserve"> n’est pas </w:t>
-      </w:r>
-      <w:proofErr w:type="spellStart"/>
-      <w:r>
-        <w:rPr>
-          <w:lang w:val="fr-FR"/>
-        </w:rPr>
-        <w:t>indep</w:t>
-      </w:r>
-      <w:proofErr w:type="spellEnd"/>
-      <w:r>
-        <w:rPr>
-          <w:lang w:val="fr-FR"/>
-        </w:rPr>
-        <w:t xml:space="preserve"> des 2 </w:t>
-      </w:r>
-      <w:proofErr w:type="spellStart"/>
-      <w:r>
-        <w:rPr>
-          <w:lang w:val="fr-FR"/>
-        </w:rPr>
-        <w:t>autreS</w:t>
-      </w:r>
-      <w:proofErr w:type="spellEnd"/>
-      <w:r>
-        <w:rPr>
-          <w:lang w:val="fr-FR"/>
-        </w:rPr>
-        <w:t xml:space="preserve"> car il est compose des 2 chemines </w:t>
-      </w:r>
-      <w:proofErr w:type="spellStart"/>
-      <w:r>
-        <w:rPr>
-          <w:lang w:val="fr-FR"/>
-        </w:rPr>
-        <w:t>true</w:t>
-      </w:r>
-      <w:proofErr w:type="spellEnd"/>
-      <w:r>
-        <w:rPr>
-          <w:lang w:val="fr-FR"/>
-        </w:rPr>
-        <w:t>)</w:t>
+        <w:t>chemins : 0 true, 1 true 2 fois, 2 true</w:t>
+      </w:r>
+    </w:p>
+    <w:p>
+      <w:pPr>
+        <w:rPr>
+          <w:lang w:val="fr-FR"/>
+        </w:rPr>
+      </w:pPr>
+      <w:r>
+        <w:rPr>
+          <w:lang w:val="fr-FR"/>
+        </w:rPr>
+        <w:lastRenderedPageBreak/>
+        <w:t xml:space="preserve">3 chemins independants : </w:t>
+      </w:r>
+      <w:r>
+        <w:rPr>
+          <w:lang w:val="fr-FR"/>
+        </w:rPr>
+        <w:t>0 true, 1 true 2 fois (le 2 true n’est pas indep des 2 autreS</w:t>
+      </w:r>
+      <w:r>
+        <w:rPr>
+          <w:lang w:val="fr-FR"/>
+        </w:rPr>
+        <w:t xml:space="preserve"> car il est compose des 2 chemines true)</w:t>
       </w:r>
     </w:p>
     <w:p>
@@ -1812,21 +1390,7 @@
           <w:lang w:val="fr-FR"/>
         </w:rPr>
         <w:br/>
-        <w:t xml:space="preserve">Validation = bon produit, </w:t>
-      </w:r>
-      <w:proofErr w:type="spellStart"/>
-      <w:r>
-        <w:rPr>
-          <w:lang w:val="fr-FR"/>
-        </w:rPr>
-        <w:t>repondu</w:t>
-      </w:r>
-      <w:proofErr w:type="spellEnd"/>
-      <w:r>
-        <w:rPr>
-          <w:lang w:val="fr-FR"/>
-        </w:rPr>
-        <w:t xml:space="preserve"> a</w:t>
+        <w:t>Validation = bon produit, repondu a</w:t>
       </w:r>
       <w:r>
         <w:rPr>
@@ -1839,268 +1403,85 @@
           <w:lang w:val="fr-FR"/>
         </w:rPr>
         <w:br/>
-      </w:r>
-      <w:proofErr w:type="spellStart"/>
-      <w:r>
-        <w:rPr>
-          <w:lang w:val="fr-FR"/>
-        </w:rPr>
-        <w:t>Verification</w:t>
-      </w:r>
-      <w:proofErr w:type="spellEnd"/>
-      <w:r>
-        <w:rPr>
-          <w:lang w:val="fr-FR"/>
-        </w:rPr>
-        <w:t xml:space="preserve"> = produit construit correctement, exigences de </w:t>
-      </w:r>
-      <w:proofErr w:type="spellStart"/>
-      <w:r>
-        <w:rPr>
-          <w:lang w:val="fr-FR"/>
-        </w:rPr>
-        <w:t>specification</w:t>
-      </w:r>
-      <w:proofErr w:type="spellEnd"/>
+        <w:t>Verification = produit construit correctement, exigences de specification repondues</w:t>
+      </w:r>
+    </w:p>
+    <w:p>
+      <w:pPr>
+        <w:rPr>
+          <w:lang w:val="fr-FR"/>
+        </w:rPr>
+      </w:pPr>
+    </w:p>
+    <w:p>
+      <w:pPr>
+        <w:rPr>
+          <w:lang w:val="fr-FR"/>
+        </w:rPr>
+      </w:pPr>
+      <w:r>
+        <w:rPr>
+          <w:lang w:val="fr-FR"/>
+        </w:rPr>
+        <w:t>Supposez que la spécification du « Currency Converter » exige qu’il doit : • Convertir des montants entre les devises suivantes : USD, CAD, GBP, EUR, CHF, CNY. • Seulement accepter des montants non-négatives. Testez les deux méthodes en utilisant les approches de partition du domaine des entrées en classes d’équivalence et d’analyse des valeurs frontières.</w:t>
+      </w:r>
+    </w:p>
+    <w:p>
+      <w:pPr>
+        <w:rPr>
+          <w:lang w:val="fr-FR"/>
+        </w:rPr>
+      </w:pPr>
+    </w:p>
+    <w:p>
+      <w:pPr>
+        <w:rPr>
+          <w:lang w:val="fr-FR"/>
+        </w:rPr>
+      </w:pPr>
+      <w:r>
+        <w:rPr>
+          <w:lang w:val="fr-FR"/>
+        </w:rPr>
+        <w:lastRenderedPageBreak/>
+        <w:t>Pour les types de devises, on a 2 classes : les devises permises et non permises.  Pour le montant, on a également 2 classes : les montants situé entre 0 et infini, et les montants inferieurs à 0.  On n’a pas à considérer les montants supérieurs à infini.  Finalement, on a le ArrayList contenant les devises avec 2 classes, les ArrayList de devises et tout autre valeur qui n’est pas un ArrayList de devises.</w:t>
+      </w:r>
+      <w:r>
+        <w:rPr>
+          <w:lang w:val="fr-FR"/>
+        </w:rPr>
+        <w:br/>
+      </w:r>
+      <w:r>
+        <w:rPr>
+          <w:lang w:val="fr-FR"/>
+        </w:rPr>
+        <w:br/>
+        <w:t>Donc, pour la première méthode, on a les jeux de tests suivants : (USD, JPY,</w:t>
+      </w:r>
       <w:r>
         <w:rPr>
           <w:lang w:val="fr-FR"/>
         </w:rPr>
         <w:t xml:space="preserve"> </w:t>
       </w:r>
-      <w:proofErr w:type="spellStart"/>
-      <w:r>
-        <w:rPr>
-          <w:lang w:val="fr-FR"/>
-        </w:rPr>
-        <w:t>repondues</w:t>
-      </w:r>
-      <w:proofErr w:type="spellEnd"/>
-    </w:p>
-    <w:p>
-      <w:pPr>
-        <w:rPr>
-          <w:lang w:val="fr-FR"/>
-        </w:rPr>
-      </w:pPr>
-    </w:p>
-    <w:p>
-      <w:pPr>
-        <w:rPr>
-          <w:lang w:val="fr-FR"/>
-        </w:rPr>
-      </w:pPr>
-      <w:r>
-        <w:rPr>
-          <w:lang w:val="fr-FR"/>
-        </w:rPr>
-        <w:t xml:space="preserve">Supposez que la spécification du « Currency Converter » exige qu’il </w:t>
-      </w:r>
-      <w:proofErr w:type="gramStart"/>
-      <w:r>
-        <w:rPr>
-          <w:lang w:val="fr-FR"/>
-        </w:rPr>
-        <w:t>doit</w:t>
-      </w:r>
-      <w:proofErr w:type="gramEnd"/>
-      <w:r>
-        <w:rPr>
-          <w:lang w:val="fr-FR"/>
-        </w:rPr>
-        <w:t xml:space="preserve"> : • Convertir des montants entre les devises suivantes : USD, CAD, GBP, EUR, CHF, CNY. • Seulement accepter des montants non-négatives. Testez les deux méthodes en utilisant les approches de partition du domaine des entrées en classes d’équivalence et d’analyse des valeurs frontières.</w:t>
-      </w:r>
-    </w:p>
-    <w:p>
-      <w:pPr>
-        <w:rPr>
-          <w:lang w:val="fr-FR"/>
-        </w:rPr>
-      </w:pPr>
-    </w:p>
-    <w:p>
-      <w:pPr>
-        <w:rPr>
-          <w:lang w:val="fr-FR"/>
-        </w:rPr>
-      </w:pPr>
-      <w:r>
-        <w:rPr>
-          <w:lang w:val="fr-FR"/>
-        </w:rPr>
-        <w:t xml:space="preserve">Pour les types de devises, on a 2 classes : les devises permises et non permises.  Pour le montant, on a également 2 classes : </w:t>
-      </w:r>
-      <w:proofErr w:type="gramStart"/>
-      <w:r>
-        <w:rPr>
-          <w:lang w:val="fr-FR"/>
-        </w:rPr>
-        <w:t>les montants situé</w:t>
-      </w:r>
-      <w:proofErr w:type="gramEnd"/>
-      <w:r>
-        <w:rPr>
-          <w:lang w:val="fr-FR"/>
-        </w:rPr>
-        <w:t xml:space="preserve"> entre 0 et infini, et les montants </w:t>
-      </w:r>
-      <w:proofErr w:type="spellStart"/>
-      <w:r>
-        <w:rPr>
-          <w:lang w:val="fr-FR"/>
-        </w:rPr>
-        <w:t>inferieurs</w:t>
-      </w:r>
-      <w:proofErr w:type="spellEnd"/>
-      <w:r>
-        <w:rPr>
-          <w:lang w:val="fr-FR"/>
-        </w:rPr>
-        <w:t xml:space="preserve"> à 0.  On n’a pas à considérer les montants supérieurs à infini.  Finalement, on a le </w:t>
-      </w:r>
-      <w:proofErr w:type="spellStart"/>
-      <w:r>
-        <w:rPr>
-          <w:lang w:val="fr-FR"/>
-        </w:rPr>
-        <w:t>ArrayList</w:t>
-      </w:r>
-      <w:proofErr w:type="spellEnd"/>
-      <w:r>
-        <w:rPr>
-          <w:lang w:val="fr-FR"/>
-        </w:rPr>
-        <w:t xml:space="preserve"> contenant les devises avec 2 classes, les </w:t>
-      </w:r>
-      <w:proofErr w:type="spellStart"/>
-      <w:r>
-        <w:rPr>
-          <w:lang w:val="fr-FR"/>
-        </w:rPr>
-        <w:t>ArrayList</w:t>
-      </w:r>
-      <w:proofErr w:type="spellEnd"/>
-      <w:r>
-        <w:rPr>
-          <w:lang w:val="fr-FR"/>
-        </w:rPr>
-        <w:t xml:space="preserve"> de devises et tout autre valeur qui n’est pas un </w:t>
-      </w:r>
-      <w:proofErr w:type="spellStart"/>
-      <w:r>
-        <w:rPr>
-          <w:lang w:val="fr-FR"/>
-        </w:rPr>
-        <w:t>ArrayList</w:t>
-      </w:r>
-      <w:proofErr w:type="spellEnd"/>
-      <w:r>
-        <w:rPr>
-          <w:lang w:val="fr-FR"/>
-        </w:rPr>
-        <w:t xml:space="preserve"> de devises.</w:t>
-      </w:r>
-      <w:r>
-        <w:rPr>
-          <w:lang w:val="fr-FR"/>
-        </w:rPr>
-        <w:br/>
-      </w:r>
-      <w:r>
-        <w:rPr>
-          <w:lang w:val="fr-FR"/>
-        </w:rPr>
-        <w:br/>
-        <w:t>Donc, pour la première méthode, on a les jeux de tests suivants : (USD, JPY,</w:t>
-      </w:r>
-      <w:r>
-        <w:rPr>
-          <w:lang w:val="fr-FR"/>
-        </w:rPr>
-        <w:t xml:space="preserve"> </w:t>
-      </w:r>
-      <w:proofErr w:type="spellStart"/>
-      <w:r>
-        <w:rPr>
-          <w:lang w:val="fr-FR"/>
-        </w:rPr>
-        <w:t>ArrayList</w:t>
-      </w:r>
-      <w:proofErr w:type="spellEnd"/>
-      <w:r>
-        <w:rPr>
-          <w:lang w:val="fr-FR"/>
-        </w:rPr>
-        <w:t xml:space="preserve">&lt;Currency&gt;, 0} {JPY, USD, </w:t>
-      </w:r>
-      <w:proofErr w:type="spellStart"/>
-      <w:r>
-        <w:rPr>
-          <w:lang w:val="fr-FR"/>
-        </w:rPr>
-        <w:t>ArrayList</w:t>
-      </w:r>
-      <w:proofErr w:type="spellEnd"/>
-      <w:r>
-        <w:rPr>
-          <w:lang w:val="fr-FR"/>
-        </w:rPr>
-        <w:t xml:space="preserve">&lt;Currency&gt;, 0}, {USD, CAD, </w:t>
-      </w:r>
-      <w:proofErr w:type="spellStart"/>
-      <w:r>
-        <w:rPr>
-          <w:lang w:val="fr-FR"/>
-        </w:rPr>
-        <w:t>ArrayList</w:t>
-      </w:r>
-      <w:proofErr w:type="spellEnd"/>
-      <w:r>
-        <w:rPr>
-          <w:lang w:val="fr-FR"/>
-        </w:rPr>
-        <w:t xml:space="preserve">&lt;Currency&gt;, -1} {USD, CAD, </w:t>
-      </w:r>
-      <w:proofErr w:type="spellStart"/>
-      <w:r>
-        <w:rPr>
-          <w:lang w:val="fr-FR"/>
-        </w:rPr>
-        <w:t>ArrayList</w:t>
-      </w:r>
-      <w:proofErr w:type="spellEnd"/>
-      <w:r>
-        <w:rPr>
-          <w:lang w:val="fr-FR"/>
-        </w:rPr>
-        <w:t>&lt;Double&gt;, 0</w:t>
-      </w:r>
-      <w:proofErr w:type="gramStart"/>
-      <w:r>
-        <w:rPr>
-          <w:lang w:val="fr-FR"/>
-        </w:rPr>
-        <w:t>&gt; .</w:t>
-      </w:r>
-      <w:proofErr w:type="gramEnd"/>
-      <w:r>
-        <w:rPr>
-          <w:lang w:val="fr-FR"/>
-        </w:rPr>
-        <w:t xml:space="preserve">  On ne considère pas le cas  </w:t>
-      </w:r>
-    </w:p>
-    <w:p>
-      <w:pPr>
-        <w:rPr>
-          <w:lang w:val="fr-FR"/>
-        </w:rPr>
-      </w:pPr>
-      <w:r>
-        <w:rPr>
-          <w:lang w:val="fr-FR"/>
-        </w:rPr>
-        <w:lastRenderedPageBreak/>
+      <w:r>
+        <w:rPr>
+          <w:lang w:val="fr-FR"/>
+        </w:rPr>
+        <w:t xml:space="preserve">ArrayList&lt;Currency&gt;, 0} {JPY, USD, ArrayList&lt;Currency&gt;, 0}, {USD, CAD, ArrayList&lt;Currency&gt;, -1} {USD, CAD, ArrayList&lt;Double&gt;, 0&gt; .  On ne considère pas le cas  </w:t>
+      </w:r>
+    </w:p>
+    <w:p>
+      <w:pPr>
+        <w:rPr>
+          <w:lang w:val="fr-FR"/>
+        </w:rPr>
+      </w:pPr>
+      <w:r>
+        <w:rPr>
+          <w:lang w:val="fr-FR"/>
+        </w:rPr>
         <w:t>Domaine de 1</w:t>
       </w:r>
       <w:r>
@@ -2121,56 +1502,14 @@
           <w:lang w:val="fr-FR"/>
         </w:rPr>
         <w:br/>
-        <w:t xml:space="preserve">Classe équivalence : USD = </w:t>
-      </w:r>
-      <w:proofErr w:type="spellStart"/>
-      <w:r>
-        <w:rPr>
-          <w:lang w:val="fr-FR"/>
-        </w:rPr>
-        <w:t>Americain</w:t>
-      </w:r>
-      <w:proofErr w:type="spellEnd"/>
-      <w:r>
-        <w:rPr>
-          <w:lang w:val="fr-FR"/>
-        </w:rPr>
-        <w:t xml:space="preserve"> CAD = canadien, GBP = british pound</w:t>
-      </w:r>
-      <w:r>
-        <w:rPr>
-          <w:lang w:val="fr-FR"/>
-        </w:rPr>
-        <w:br/>
-        <w:t xml:space="preserve">EUR = </w:t>
-      </w:r>
-      <w:proofErr w:type="gramStart"/>
-      <w:r>
-        <w:rPr>
-          <w:lang w:val="fr-FR"/>
-        </w:rPr>
-        <w:t>euro  CHF</w:t>
-      </w:r>
-      <w:proofErr w:type="gramEnd"/>
-      <w:r>
-        <w:rPr>
-          <w:lang w:val="fr-FR"/>
-        </w:rPr>
-        <w:t xml:space="preserve"> = Suisse franc , CNY = </w:t>
-      </w:r>
-      <w:proofErr w:type="spellStart"/>
-      <w:r>
-        <w:rPr>
-          <w:lang w:val="fr-FR"/>
-        </w:rPr>
-        <w:t>Chinese</w:t>
-      </w:r>
-      <w:proofErr w:type="spellEnd"/>
-      <w:r>
-        <w:rPr>
-          <w:lang w:val="fr-FR"/>
-        </w:rPr>
-        <w:t xml:space="preserve"> Yuan</w:t>
+        <w:t>Classe équivalence : USD = Americain CAD = canadien, GBP = british pound</w:t>
+      </w:r>
+      <w:r>
+        <w:rPr>
+          <w:lang w:val="fr-FR"/>
+        </w:rPr>
+        <w:br/>
+        <w:t>EUR = euro  CHF = Suisse franc , CNY = Chinese Yuan</w:t>
       </w:r>
       <w:r>
         <w:rPr>
@@ -2204,21 +1543,7 @@
           <w:lang w:val="fr-FR"/>
         </w:rPr>
         <w:br/>
-        <w:t xml:space="preserve">Jeu de test valide : {USD, JPY} , </w:t>
-      </w:r>
-      <w:proofErr w:type="spellStart"/>
-      <w:r>
-        <w:rPr>
-          <w:lang w:val="fr-FR"/>
-        </w:rPr>
-        <w:t>usd</w:t>
-      </w:r>
-      <w:proofErr w:type="spellEnd"/>
-      <w:r>
-        <w:rPr>
-          <w:lang w:val="fr-FR"/>
-        </w:rPr>
-        <w:t xml:space="preserve"> est valide, pas JPY</w:t>
+        <w:t>Jeu de test valide : {USD, JPY} , usd est valide, pas JPY</w:t>
       </w:r>
     </w:p>
     <w:p>
@@ -2244,14 +1569,7 @@
         <w:rPr>
           <w:lang w:val="fr-FR"/>
         </w:rPr>
-        <w:t xml:space="preserve">[0, </w:t>
-      </w:r>
-      <w:proofErr w:type="gramStart"/>
-      <w:r>
-        <w:rPr>
-          <w:lang w:val="fr-FR"/>
-        </w:rPr>
-        <w:t>infin</w:t>
+        <w:t>[0, infin</w:t>
       </w:r>
       <w:r>
         <w:rPr>
@@ -2259,7 +1577,6 @@
         </w:rPr>
         <w:t>i[</w:t>
       </w:r>
-      <w:proofErr w:type="gramEnd"/>
       <w:r>
         <w:rPr>
           <w:lang w:val="fr-FR"/>
@@ -2292,62 +1609,20 @@
           <w:lang w:val="fr-FR"/>
         </w:rPr>
         <w:br/>
-        <w:t xml:space="preserve">jeu de test : [300, -300] valeurs </w:t>
-      </w:r>
-      <w:proofErr w:type="spellStart"/>
-      <w:r>
-        <w:rPr>
-          <w:lang w:val="fr-FR"/>
-        </w:rPr>
-        <w:t>frontieres</w:t>
-      </w:r>
-      <w:proofErr w:type="spellEnd"/>
-      <w:r>
-        <w:rPr>
-          <w:lang w:val="fr-FR"/>
-        </w:rPr>
-        <w:t> : -1, 0</w:t>
-      </w:r>
-    </w:p>
-    <w:p>
-      <w:pPr>
-        <w:rPr>
-          <w:lang w:val="fr-FR"/>
-        </w:rPr>
-      </w:pPr>
-      <w:r>
-        <w:rPr>
-          <w:lang w:val="fr-FR"/>
-        </w:rPr>
-        <w:t xml:space="preserve">2. Pour la couverture </w:t>
-      </w:r>
-      <w:proofErr w:type="gramStart"/>
-      <w:r>
-        <w:rPr>
-          <w:lang w:val="fr-FR"/>
-        </w:rPr>
-        <w:t>des instruction</w:t>
-      </w:r>
-      <w:proofErr w:type="gramEnd"/>
-      <w:r>
-        <w:rPr>
-          <w:lang w:val="fr-FR"/>
-        </w:rPr>
-        <w:t xml:space="preserve">, pour </w:t>
-      </w:r>
-      <w:proofErr w:type="spellStart"/>
-      <w:r>
-        <w:rPr>
-          <w:lang w:val="fr-FR"/>
-        </w:rPr>
-        <w:t>MainWindow</w:t>
-      </w:r>
-      <w:proofErr w:type="spellEnd"/>
-      <w:r>
-        <w:rPr>
-          <w:lang w:val="fr-FR"/>
-        </w:rPr>
-        <w:t>, on a 2 instructions spécifiques à exécuter : le 1</w:t>
+        <w:t>jeu de test : [300, -300] valeurs frontieres : -1, 0</w:t>
+      </w:r>
+    </w:p>
+    <w:p>
+      <w:pPr>
+        <w:rPr>
+          <w:lang w:val="fr-FR"/>
+        </w:rPr>
+      </w:pPr>
+      <w:r>
+        <w:rPr>
+          <w:lang w:val="fr-FR"/>
+        </w:rPr>
+        <w:t>2. Pour la couverture des instruction, pour MainWindow, on a 2 instructions spécifiques à exécuter : le 1</w:t>
       </w:r>
       <w:r>
         <w:rPr>
@@ -2379,21 +1654,7 @@
         <w:rPr>
           <w:lang w:val="fr-FR"/>
         </w:rPr>
-        <w:t>D1</w:t>
-      </w:r>
-      <w:proofErr w:type="gramStart"/>
-      <w:r>
-        <w:rPr>
-          <w:lang w:val="fr-FR"/>
-        </w:rPr>
-        <w:t>={</w:t>
-      </w:r>
-      <w:proofErr w:type="gramEnd"/>
-      <w:r>
-        <w:rPr>
-          <w:lang w:val="fr-FR"/>
-        </w:rPr>
-        <w:t>(</w:t>
+        <w:t>D1={(</w:t>
       </w:r>
       <w:r>
         <w:rPr>
@@ -2411,21 +1672,7 @@
         <w:rPr>
           <w:lang w:val="fr-FR"/>
         </w:rPr>
-        <w:t xml:space="preserve">devise2, </w:t>
-      </w:r>
-      <w:proofErr w:type="spellStart"/>
-      <w:r>
-        <w:rPr>
-          <w:lang w:val="fr-FR"/>
-        </w:rPr>
-        <w:t>ArrayList</w:t>
-      </w:r>
-      <w:proofErr w:type="spellEnd"/>
-      <w:r>
-        <w:rPr>
-          <w:lang w:val="fr-FR"/>
-        </w:rPr>
-        <w:t>&lt;Currency&gt;devises , montant</w:t>
+        <w:t>devise2, ArrayList&lt;Currency&gt;devises , montant</w:t>
       </w:r>
       <w:r>
         <w:rPr>
@@ -2437,35 +1684,7 @@
         <w:rPr>
           <w:lang w:val="fr-FR"/>
         </w:rPr>
-        <w:t xml:space="preserve"> </w:t>
-      </w:r>
-      <w:proofErr w:type="spellStart"/>
-      <w:r>
-        <w:rPr>
-          <w:lang w:val="fr-FR"/>
-        </w:rPr>
-        <w:t>devises.contains</w:t>
-      </w:r>
-      <w:proofErr w:type="spellEnd"/>
-      <w:r>
-        <w:rPr>
-          <w:lang w:val="fr-FR"/>
-        </w:rPr>
-        <w:t xml:space="preserve">(devise1), </w:t>
-      </w:r>
-      <w:proofErr w:type="spellStart"/>
-      <w:r>
-        <w:rPr>
-          <w:lang w:val="fr-FR"/>
-        </w:rPr>
-        <w:t>devises.contains</w:t>
-      </w:r>
-      <w:proofErr w:type="spellEnd"/>
-      <w:r>
-        <w:rPr>
-          <w:lang w:val="fr-FR"/>
-        </w:rPr>
-        <w:t>(devise2)}</w:t>
+        <w:t xml:space="preserve"> devises.contains(devise1), devises.contains(devise2)}</w:t>
       </w:r>
     </w:p>
     <w:p>
@@ -2502,9 +1721,8 @@
           <w:shd w:val="clear" w:color="auto" w:fill="E8F2FE"/>
           <w:lang w:val="fr-FR"/>
         </w:rPr>
-        <w:t>"</w:t>
-      </w:r>
-      <w:proofErr w:type="spellStart"/>
+        <w:t>"Japanese Yen", "Chinese Yuan Renminbi"</w:t>
+      </w:r>
       <w:r>
         <w:rPr>
           <w:rFonts w:ascii="Consolas" w:hAnsi="Consolas" w:cs="Consolas"/>
@@ -2514,78 +1732,7 @@
           <w:shd w:val="clear" w:color="auto" w:fill="E8F2FE"/>
           <w:lang w:val="fr-FR"/>
         </w:rPr>
-        <w:t>Japanese</w:t>
-      </w:r>
-      <w:proofErr w:type="spellEnd"/>
-      <w:r>
-        <w:rPr>
-          <w:rFonts w:ascii="Consolas" w:hAnsi="Consolas" w:cs="Consolas"/>
-          <w:color w:val="2A00FF"/>
-          <w:sz w:val="20"/>
-          <w:szCs w:val="20"/>
-          <w:shd w:val="clear" w:color="auto" w:fill="E8F2FE"/>
-          <w:lang w:val="fr-FR"/>
-        </w:rPr>
-        <w:t xml:space="preserve"> Yen", "</w:t>
-      </w:r>
-      <w:proofErr w:type="spellStart"/>
-      <w:r>
-        <w:rPr>
-          <w:rFonts w:ascii="Consolas" w:hAnsi="Consolas" w:cs="Consolas"/>
-          <w:color w:val="2A00FF"/>
-          <w:sz w:val="20"/>
-          <w:szCs w:val="20"/>
-          <w:shd w:val="clear" w:color="auto" w:fill="E8F2FE"/>
-          <w:lang w:val="fr-FR"/>
-        </w:rPr>
-        <w:t>Chinese</w:t>
-      </w:r>
-      <w:proofErr w:type="spellEnd"/>
-      <w:r>
-        <w:rPr>
-          <w:rFonts w:ascii="Consolas" w:hAnsi="Consolas" w:cs="Consolas"/>
-          <w:color w:val="2A00FF"/>
-          <w:sz w:val="20"/>
-          <w:szCs w:val="20"/>
-          <w:shd w:val="clear" w:color="auto" w:fill="E8F2FE"/>
-          <w:lang w:val="fr-FR"/>
-        </w:rPr>
-        <w:t xml:space="preserve"> Yuan Renminbi"</w:t>
-      </w:r>
-      <w:r>
-        <w:rPr>
-          <w:rFonts w:ascii="Consolas" w:hAnsi="Consolas" w:cs="Consolas"/>
-          <w:color w:val="2A00FF"/>
-          <w:sz w:val="20"/>
-          <w:szCs w:val="20"/>
-          <w:shd w:val="clear" w:color="auto" w:fill="E8F2FE"/>
-          <w:lang w:val="fr-FR"/>
-        </w:rPr>
-        <w:t xml:space="preserve">, </w:t>
-      </w:r>
-      <w:proofErr w:type="spellStart"/>
-      <w:r>
-        <w:rPr>
-          <w:rFonts w:ascii="Consolas" w:hAnsi="Consolas" w:cs="Consolas"/>
-          <w:color w:val="2A00FF"/>
-          <w:sz w:val="20"/>
-          <w:szCs w:val="20"/>
-          <w:shd w:val="clear" w:color="auto" w:fill="E8F2FE"/>
-          <w:lang w:val="fr-FR"/>
-        </w:rPr>
-        <w:t>Currency.init</w:t>
-      </w:r>
-      <w:proofErr w:type="spellEnd"/>
-      <w:r>
-        <w:rPr>
-          <w:rFonts w:ascii="Consolas" w:hAnsi="Consolas" w:cs="Consolas"/>
-          <w:color w:val="2A00FF"/>
-          <w:sz w:val="20"/>
-          <w:szCs w:val="20"/>
-          <w:shd w:val="clear" w:color="auto" w:fill="E8F2FE"/>
-          <w:lang w:val="fr-FR"/>
-        </w:rPr>
-        <w:t>(), 100.0</w:t>
+        <w:t>, Currency.init(), 100.0</w:t>
       </w:r>
       <w:r>
         <w:rPr>

</xml_diff>

<commit_message>
ajout de la fin du num2 rapport
</commit_message>
<xml_diff>
--- a/currency-converter-in-java-master/currency-converter-in-java-master/Rapportboboche.docx
+++ b/currency-converter-in-java-master/currency-converter-in-java-master/Rapportboboche.docx
@@ -724,30 +724,36 @@
           <w:rFonts w:asciiTheme="majorHAnsi" w:hAnsiTheme="majorHAnsi" w:cstheme="majorHAnsi"/>
           <w:lang w:val="fr-FR"/>
         </w:rPr>
-        <w:t>)}</w:t>
-      </w:r>
-    </w:p>
-    <w:p>
-      <w:pPr>
-        <w:rPr>
-          <w:rFonts w:asciiTheme="majorHAnsi" w:hAnsiTheme="majorHAnsi" w:cstheme="majorHAnsi"/>
-          <w:lang w:val="fr-FR"/>
-        </w:rPr>
-      </w:pPr>
-    </w:p>
-    <w:p>
-      <w:pPr>
-        <w:rPr>
-          <w:rFonts w:asciiTheme="majorHAnsi" w:hAnsiTheme="majorHAnsi" w:cstheme="majorHAnsi"/>
-          <w:lang w:val="fr-FR"/>
-        </w:rPr>
-      </w:pPr>
-      <w:r>
-        <w:rPr>
-          <w:rFonts w:asciiTheme="majorHAnsi" w:hAnsiTheme="majorHAnsi" w:cstheme="majorHAnsi"/>
-          <w:lang w:val="fr-FR"/>
-        </w:rPr>
-        <w:t>Pour Currency, on va toujours exécuter toutes les conditions, donc on peut mettre n’importe quel domaine de valeurs continues.  D’ailleurs, on remarque que le montant peut être négatif , contrairement à la spécification de la boite noire.</w:t>
+        <w:t>)</w:t>
+      </w:r>
+    </w:p>
+    <w:p>
+      <w:pPr>
+        <w:rPr>
+          <w:rFonts w:asciiTheme="majorHAnsi" w:hAnsiTheme="majorHAnsi" w:cstheme="majorHAnsi"/>
+          <w:lang w:val="fr-FR"/>
+        </w:rPr>
+      </w:pPr>
+      <w:r>
+        <w:rPr>
+          <w:rFonts w:asciiTheme="majorHAnsi" w:hAnsiTheme="majorHAnsi" w:cstheme="majorHAnsi"/>
+          <w:lang w:val="fr-FR"/>
+        </w:rPr>
+        <w:t xml:space="preserve">Pour Currency, on va toujours exécuter toutes les conditions, donc on peut mettre n’importe quel domaine de valeurs continues.  D’ailleurs, on remarque que le montant peut être </w:t>
+      </w:r>
+      <w:r>
+        <w:rPr>
+          <w:rFonts w:asciiTheme="majorHAnsi" w:hAnsiTheme="majorHAnsi" w:cstheme="majorHAnsi"/>
+          <w:lang w:val="fr-FR"/>
+        </w:rPr>
+        <w:t>négatif,</w:t>
+      </w:r>
+      <w:r>
+        <w:rPr>
+          <w:rFonts w:asciiTheme="majorHAnsi" w:hAnsiTheme="majorHAnsi" w:cstheme="majorHAnsi"/>
+          <w:lang w:val="fr-FR"/>
+        </w:rPr>
+        <w:t xml:space="preserve"> contrairement à la spécification de la boite noire.</w:t>
       </w:r>
     </w:p>
     <w:p>
@@ -770,59 +776,71 @@
           <w:rFonts w:asciiTheme="majorHAnsi" w:hAnsiTheme="majorHAnsi" w:cstheme="majorHAnsi"/>
           <w:lang w:val="fr-FR"/>
         </w:rPr>
-        <w:t>Pour la couverture des arcs de flots, on retrouve le domaine précédent, en plus de devoir tester 2 autres domaines : une devise1 qui ne se retrouve pas dans devises, et une devise2 qui ne se retrouve égalemet pas dans devises.</w:t>
-      </w:r>
-    </w:p>
-    <w:p>
-      <w:pPr>
-        <w:rPr>
-          <w:rFonts w:asciiTheme="majorHAnsi" w:hAnsiTheme="majorHAnsi" w:cstheme="majorHAnsi"/>
-          <w:lang w:val="fr-FR"/>
-        </w:rPr>
-      </w:pPr>
-      <w:r>
-        <w:rPr>
-          <w:rFonts w:asciiTheme="majorHAnsi" w:hAnsiTheme="majorHAnsi" w:cstheme="majorHAnsi"/>
-          <w:lang w:val="fr-FR"/>
-        </w:rPr>
-        <w:t xml:space="preserve">Pour Currency, on </w:t>
-      </w:r>
-      <w:r>
-        <w:rPr>
-          <w:rFonts w:asciiTheme="majorHAnsi" w:hAnsiTheme="majorHAnsi" w:cstheme="majorHAnsi"/>
-          <w:lang w:val="fr-FR"/>
-        </w:rPr>
-        <w:t>n’a pas de</w:t>
-      </w:r>
-      <w:r>
-        <w:rPr>
-          <w:rFonts w:asciiTheme="majorHAnsi" w:hAnsiTheme="majorHAnsi" w:cstheme="majorHAnsi"/>
-          <w:lang w:val="fr-FR"/>
-        </w:rPr>
-        <w:t xml:space="preserve"> if, donc on a pas besoin de tester les arcs de flots car le domaine serait pareil.</w:t>
-      </w:r>
-    </w:p>
-    <w:p>
-      <w:pPr>
-        <w:rPr>
-          <w:rFonts w:asciiTheme="majorHAnsi" w:hAnsiTheme="majorHAnsi" w:cstheme="majorHAnsi"/>
-          <w:lang w:val="fr-FR"/>
-        </w:rPr>
-      </w:pPr>
-    </w:p>
-    <w:p>
-      <w:pPr>
-        <w:rPr>
-          <w:rFonts w:asciiTheme="majorHAnsi" w:hAnsiTheme="majorHAnsi" w:cstheme="majorHAnsi"/>
-          <w:lang w:val="fr-FR"/>
-        </w:rPr>
-      </w:pPr>
-    </w:p>
-    <w:p>
-      <w:pPr>
-        <w:rPr>
-          <w:rFonts w:asciiTheme="majorHAnsi" w:hAnsiTheme="majorHAnsi" w:cstheme="majorHAnsi"/>
-          <w:lang w:val="fr-FR"/>
+        <w:t xml:space="preserve">Pour la couverture des arcs de flots, on retrouve le domaine précédent, en plus de devoir tester 2 autres domaines : une devise1 qui ne se retrouve pas dans devises, et une devise2 qui ne se retrouve </w:t>
+      </w:r>
+      <w:r>
+        <w:rPr>
+          <w:rFonts w:asciiTheme="majorHAnsi" w:hAnsiTheme="majorHAnsi" w:cstheme="majorHAnsi"/>
+          <w:lang w:val="fr-FR"/>
+        </w:rPr>
+        <w:t>également</w:t>
+      </w:r>
+      <w:r>
+        <w:rPr>
+          <w:rFonts w:asciiTheme="majorHAnsi" w:hAnsiTheme="majorHAnsi" w:cstheme="majorHAnsi"/>
+          <w:lang w:val="fr-FR"/>
+        </w:rPr>
+        <w:t xml:space="preserve"> pas dans devises.</w:t>
+      </w:r>
+    </w:p>
+    <w:p>
+      <w:pPr>
+        <w:rPr>
+          <w:rFonts w:asciiTheme="majorHAnsi" w:hAnsiTheme="majorHAnsi" w:cstheme="majorHAnsi"/>
+          <w:lang w:val="fr-FR"/>
+        </w:rPr>
+      </w:pPr>
+      <w:r>
+        <w:rPr>
+          <w:rFonts w:asciiTheme="majorHAnsi" w:hAnsiTheme="majorHAnsi" w:cstheme="majorHAnsi"/>
+          <w:lang w:val="fr-FR"/>
+        </w:rPr>
+        <w:t xml:space="preserve">Pour Currency, on n’a pas </w:t>
+      </w:r>
+      <w:r>
+        <w:rPr>
+          <w:rFonts w:asciiTheme="majorHAnsi" w:hAnsiTheme="majorHAnsi" w:cstheme="majorHAnsi"/>
+          <w:lang w:val="fr-FR"/>
+        </w:rPr>
+        <w:t>d’if</w:t>
+      </w:r>
+      <w:r>
+        <w:rPr>
+          <w:rFonts w:asciiTheme="majorHAnsi" w:hAnsiTheme="majorHAnsi" w:cstheme="majorHAnsi"/>
+          <w:lang w:val="fr-FR"/>
+        </w:rPr>
+        <w:t xml:space="preserve">, donc </w:t>
+      </w:r>
+      <w:r>
+        <w:rPr>
+          <w:rFonts w:asciiTheme="majorHAnsi" w:hAnsiTheme="majorHAnsi" w:cstheme="majorHAnsi"/>
+          <w:lang w:val="fr-FR"/>
+        </w:rPr>
+        <w:t>on n’a pas</w:t>
+      </w:r>
+      <w:r>
+        <w:rPr>
+          <w:rFonts w:asciiTheme="majorHAnsi" w:hAnsiTheme="majorHAnsi" w:cstheme="majorHAnsi"/>
+          <w:lang w:val="fr-FR"/>
+        </w:rPr>
+        <w:t xml:space="preserve"> besoin de tester les arcs de flots car le domaine serait pareil.</w:t>
+      </w:r>
+    </w:p>
+    <w:p>
+      <w:pPr>
+        <w:rPr>
+          <w:rFonts w:asciiTheme="majorHAnsi" w:hAnsiTheme="majorHAnsi" w:cstheme="majorHAnsi"/>
+          <w:lang w:val="fr-CA"/>
         </w:rPr>
       </w:pPr>
       <w:r>
@@ -845,7 +863,7 @@
           <w:rFonts w:asciiTheme="majorHAnsi" w:hAnsiTheme="majorHAnsi" w:cstheme="majorHAnsi"/>
           <w:lang w:val="fr-FR"/>
         </w:rPr>
-        <w:t xml:space="preserve"> if false , 1</w:t>
+        <w:t xml:space="preserve"> if false, 1</w:t>
       </w:r>
       <w:r>
         <w:rPr>
@@ -882,21 +900,7 @@
           <w:rFonts w:asciiTheme="majorHAnsi" w:hAnsiTheme="majorHAnsi" w:cstheme="majorHAnsi"/>
           <w:lang w:val="fr-FR"/>
         </w:rPr>
-        <w:t>.  Donc, on ne fera pas de tests séparés pour p</w:t>
-      </w:r>
-      <w:r>
-        <w:rPr>
-          <w:rFonts w:asciiTheme="majorHAnsi" w:hAnsiTheme="majorHAnsi" w:cstheme="majorHAnsi"/>
-          <w:lang w:val="fr-FR"/>
-        </w:rPr>
-        <w:t>our la couverture des arcs de flots indépendants</w:t>
-      </w:r>
-      <w:r>
-        <w:rPr>
-          <w:rFonts w:asciiTheme="majorHAnsi" w:hAnsiTheme="majorHAnsi" w:cstheme="majorHAnsi"/>
-          <w:lang w:val="fr-FR"/>
-        </w:rPr>
-        <w:t>.</w:t>
+        <w:t>.  Donc, on ne fera pas de tests séparés pour la couverture des arcs de flots indépendants.</w:t>
       </w:r>
       <w:r>
         <w:rPr>
@@ -924,14 +928,14 @@
           <w:rFonts w:asciiTheme="majorHAnsi" w:hAnsiTheme="majorHAnsi" w:cstheme="majorHAnsi"/>
           <w:lang w:val="fr-FR"/>
         </w:rPr>
-        <w:br/>
-      </w:r>
-      <w:r>
-        <w:rPr>
-          <w:rFonts w:asciiTheme="majorHAnsi" w:hAnsiTheme="majorHAnsi" w:cstheme="majorHAnsi"/>
-          <w:lang w:val="fr-FR"/>
-        </w:rPr>
-        <w:t>Pour la couverture des i-chemins,</w:t>
+        <w:t>c</w:t>
+      </w:r>
+      <w:r>
+        <w:rPr>
+          <w:rFonts w:asciiTheme="majorHAnsi" w:hAnsiTheme="majorHAnsi" w:cstheme="majorHAnsi"/>
+          <w:lang w:val="fr-CA"/>
+        </w:rPr>
+        <w:t>’est un peu comme pour la couverture des arcs de flots indépendants (vu plus haut). Les cas ont déjà étés testé, cela serait superflu de retester pour arrivé aux mêmes résultat qu’obtenu précedement.</w:t>
       </w:r>
       <w:bookmarkStart w:id="0" w:name="_GoBack"/>
       <w:bookmarkEnd w:id="0"/>
@@ -948,822 +952,11 @@
           <w:rFonts w:asciiTheme="majorHAnsi" w:hAnsiTheme="majorHAnsi" w:cstheme="majorHAnsi"/>
           <w:lang w:val="fr-FR"/>
         </w:rPr>
-        <w:br w:type="column"/>
-      </w:r>
-    </w:p>
-    <w:p>
-      <w:pPr>
-        <w:rPr>
-          <w:rFonts w:ascii="Helvetica" w:hAnsi="Helvetica" w:cs="Helvetica"/>
-          <w:lang w:val="fr-FR"/>
-        </w:rPr>
-      </w:pPr>
-    </w:p>
-    <w:p>
-      <w:pPr>
-        <w:rPr>
-          <w:lang w:val="fr-FR"/>
-        </w:rPr>
-      </w:pPr>
-      <w:r>
-        <w:rPr>
-          <w:lang w:val="fr-FR"/>
-        </w:rPr>
-        <w:br/>
-      </w:r>
-      <w:r>
-        <w:rPr>
-          <w:lang w:val="fr-FR"/>
-        </w:rPr>
-        <w:t>Testez les deux méthodes en utilisant les 5 critères de sélection de jeux de test quand il fait du sens : couverture des instructions, couverture des arcs du graphe de flot de contrôle, couverture des chemins indépendants du graphe de flot de contrôle, couverture des conditions, couverture des i-chemins.</w:t>
-      </w:r>
-    </w:p>
-    <w:p>
-      <w:pPr>
-        <w:rPr>
-          <w:lang w:val="fr-FR"/>
-        </w:rPr>
-      </w:pPr>
-    </w:p>
-    <w:p>
-      <w:pPr>
-        <w:rPr>
-          <w:lang w:val="fr-FR"/>
-        </w:rPr>
-      </w:pPr>
-      <w:r>
-        <w:rPr>
-          <w:lang w:val="fr-FR"/>
-        </w:rPr>
-        <w:t>TEST BOITE BLANCHE</w:t>
-      </w:r>
-      <w:r>
-        <w:rPr>
-          <w:lang w:val="fr-FR"/>
-        </w:rPr>
-        <w:br/>
-        <w:t>-Teste en terme du contenu de structure interne, de la conception, on teste ce que prog fait</w:t>
-      </w:r>
-    </w:p>
-    <w:p>
-      <w:pPr>
-        <w:rPr>
-          <w:lang w:val="fr-FR"/>
-        </w:rPr>
-      </w:pPr>
-      <w:r>
-        <w:rPr>
-          <w:lang w:val="fr-FR"/>
-        </w:rPr>
-        <w:t xml:space="preserve">-Couverture des instructions : </w:t>
-      </w:r>
-      <w:r>
-        <w:rPr>
-          <w:lang w:val="fr-FR"/>
-        </w:rPr>
-        <w:t>Jeu de test qui execute chaque instruction de P au moins une fois.</w:t>
-      </w:r>
-    </w:p>
-    <w:p>
-      <w:pPr>
-        <w:rPr>
-          <w:lang w:val="fr-FR"/>
-        </w:rPr>
-      </w:pPr>
-      <w:r>
-        <w:rPr>
-          <w:lang w:val="fr-FR"/>
-        </w:rPr>
-        <w:br/>
-      </w:r>
-      <w:r>
-        <w:rPr>
-          <w:lang w:val="fr-FR"/>
-        </w:rPr>
-        <w:t>-Couverture arc du graphe de contrôle : on s’interesse aux branchements de contrôle conditionnels.</w:t>
-      </w:r>
-      <w:r>
-        <w:rPr>
-          <w:lang w:val="fr-FR"/>
-        </w:rPr>
-        <w:br/>
-        <w:t>-Chaque arc du graphe traversee au moins une fois. (if , vrai et faux)</w:t>
-      </w:r>
-      <w:r>
-        <w:rPr>
-          <w:lang w:val="fr-FR"/>
-        </w:rPr>
-        <w:br/>
-      </w:r>
-      <w:r>
-        <w:rPr>
-          <w:lang w:val="fr-FR"/>
-        </w:rPr>
-        <w:br/>
-        <w:t xml:space="preserve">-Couverture chemins independants : on parcourt tous les 1-chemin du graphe de flot de contrôle </w:t>
-      </w:r>
-      <w:r>
-        <w:rPr>
-          <w:lang w:val="fr-FR"/>
-        </w:rPr>
-        <w:br/>
-        <w:t xml:space="preserve">Chemin = nœud de depart jusqu’à un nœud terminal </w:t>
-      </w:r>
-      <w:r>
-        <w:rPr>
-          <w:lang w:val="fr-FR"/>
-        </w:rPr>
-        <w:br/>
-        <w:t>1-chemin : chemin parcourant boucles 0 ou 1 fois</w:t>
-      </w:r>
-      <w:r>
-        <w:rPr>
-          <w:lang w:val="fr-FR"/>
-        </w:rPr>
-        <w:br/>
-        <w:t xml:space="preserve">chemin independant : chemin qui par parcourt au moins 1 nouvel arc </w:t>
-      </w:r>
-      <w:r>
-        <w:rPr>
-          <w:lang w:val="fr-FR"/>
-        </w:rPr>
-        <w:br/>
-      </w:r>
-      <w:r>
-        <w:rPr>
-          <w:lang w:val="fr-FR"/>
-        </w:rPr>
-        <w:br/>
-      </w:r>
-      <w:r>
-        <w:rPr>
-          <w:lang w:val="fr-FR"/>
-        </w:rPr>
-        <w:t xml:space="preserve">1. Construire graphe de flot de contrôle </w:t>
-      </w:r>
-      <w:r>
-        <w:rPr>
-          <w:lang w:val="fr-FR"/>
-        </w:rPr>
-        <w:br/>
-        <w:t xml:space="preserve">2. Determiner complexite cyclomatique </w:t>
-      </w:r>
-      <w:r>
-        <w:rPr>
-          <w:lang w:val="fr-FR"/>
-        </w:rPr>
-        <w:br/>
-        <w:t>3.Determiner ensemble base B de chemins independants dans graphe</w:t>
-      </w:r>
-      <w:r>
-        <w:rPr>
-          <w:lang w:val="fr-FR"/>
-        </w:rPr>
-        <w:br/>
-        <w:t>4. Construire jeu de test qui permettra execution de chaque chemin de ensemble B</w:t>
-      </w:r>
-      <w:r>
-        <w:rPr>
-          <w:lang w:val="fr-FR"/>
-        </w:rPr>
-        <w:br/>
-      </w:r>
-      <w:r>
-        <w:rPr>
-          <w:lang w:val="fr-FR"/>
-        </w:rPr>
-        <w:br/>
-        <w:t xml:space="preserve">Pour base B : une base qui a V(G)(taille de complexite cyclomatique) chemins </w:t>
-      </w:r>
-      <w:r>
-        <w:rPr>
-          <w:lang w:val="fr-FR"/>
-        </w:rPr>
-        <w:br/>
-      </w:r>
-      <w:r>
-        <w:rPr>
-          <w:lang w:val="fr-FR"/>
-        </w:rPr>
-        <w:br/>
-      </w:r>
-      <w:r>
-        <w:rPr>
-          <w:noProof/>
-          <w:lang w:val="fr-FR"/>
-        </w:rPr>
-        <w:drawing>
-          <wp:inline distT="0" distB="0" distL="0" distR="0" wp14:anchorId="6242A12F" wp14:editId="312E7F10">
-            <wp:extent cx="5334744" cy="2114845"/>
-            <wp:effectExtent l="0" t="0" r="0" b="0"/>
-            <wp:docPr id="1" name="Picture 1"/>
-            <wp:cNvGraphicFramePr>
-              <a:graphicFrameLocks xmlns:a="http://schemas.openxmlformats.org/drawingml/2006/main" noChangeAspect="1"/>
-            </wp:cNvGraphicFramePr>
-            <a:graphic xmlns:a="http://schemas.openxmlformats.org/drawingml/2006/main">
-              <a:graphicData uri="http://schemas.openxmlformats.org/drawingml/2006/picture">
-                <pic:pic xmlns:pic="http://schemas.openxmlformats.org/drawingml/2006/picture">
-                  <pic:nvPicPr>
-                    <pic:cNvPr id="1" name=""/>
-                    <pic:cNvPicPr/>
-                  </pic:nvPicPr>
-                  <pic:blipFill>
-                    <a:blip r:embed="rId6"/>
-                    <a:stretch>
-                      <a:fillRect/>
-                    </a:stretch>
-                  </pic:blipFill>
-                  <pic:spPr>
-                    <a:xfrm>
-                      <a:off x="0" y="0"/>
-                      <a:ext cx="5334744" cy="2114845"/>
-                    </a:xfrm>
-                    <a:prstGeom prst="rect">
-                      <a:avLst/>
-                    </a:prstGeom>
-                  </pic:spPr>
-                </pic:pic>
-              </a:graphicData>
-            </a:graphic>
-          </wp:inline>
-        </w:drawing>
-      </w:r>
-    </w:p>
-    <w:p>
-      <w:pPr>
-        <w:rPr>
-          <w:lang w:val="fr-FR"/>
-        </w:rPr>
-      </w:pPr>
-      <w:r>
-        <w:rPr>
-          <w:lang w:val="fr-FR"/>
-        </w:rPr>
-        <w:t xml:space="preserve">4 </w:t>
-      </w:r>
-      <w:r>
-        <w:rPr>
-          <w:lang w:val="fr-FR"/>
-        </w:rPr>
-        <w:t>1-</w:t>
-      </w:r>
-      <w:r>
-        <w:rPr>
-          <w:lang w:val="fr-FR"/>
-        </w:rPr>
-        <w:t>chemins : 0 true, 1 true 2 fois, 2 true</w:t>
-      </w:r>
-    </w:p>
-    <w:p>
-      <w:pPr>
-        <w:rPr>
-          <w:lang w:val="fr-FR"/>
-        </w:rPr>
-      </w:pPr>
-      <w:r>
-        <w:rPr>
-          <w:lang w:val="fr-FR"/>
-        </w:rPr>
-        <w:lastRenderedPageBreak/>
-        <w:t xml:space="preserve">3 chemins independants : </w:t>
-      </w:r>
-      <w:r>
-        <w:rPr>
-          <w:lang w:val="fr-FR"/>
-        </w:rPr>
-        <w:t>0 true, 1 true 2 fois (le 2 true n’est pas indep des 2 autreS</w:t>
-      </w:r>
-      <w:r>
-        <w:rPr>
-          <w:lang w:val="fr-FR"/>
-        </w:rPr>
-        <w:t xml:space="preserve"> car il est compose des 2 chemines true)</w:t>
-      </w:r>
-    </w:p>
-    <w:p>
-      <w:pPr>
-        <w:rPr>
-          <w:lang w:val="fr-FR"/>
-        </w:rPr>
-      </w:pPr>
-    </w:p>
-    <w:p>
-      <w:pPr>
-        <w:rPr>
-          <w:lang w:val="fr-FR"/>
-        </w:rPr>
-      </w:pPr>
-    </w:p>
-    <w:p>
-      <w:pPr>
-        <w:rPr>
-          <w:lang w:val="fr-FR"/>
-        </w:rPr>
-      </w:pPr>
-    </w:p>
-    <w:p>
-      <w:pPr>
-        <w:rPr>
-          <w:lang w:val="fr-FR"/>
-        </w:rPr>
-      </w:pPr>
-    </w:p>
-    <w:p>
-      <w:pPr>
-        <w:rPr>
-          <w:lang w:val="fr-FR"/>
-        </w:rPr>
-      </w:pPr>
-    </w:p>
-    <w:p>
-      <w:pPr>
-        <w:rPr>
-          <w:lang w:val="fr-FR"/>
-        </w:rPr>
-      </w:pPr>
-    </w:p>
-    <w:p>
-      <w:pPr>
-        <w:rPr>
-          <w:lang w:val="fr-FR"/>
-        </w:rPr>
-      </w:pPr>
-    </w:p>
-    <w:p>
-      <w:pPr>
-        <w:rPr>
-          <w:lang w:val="fr-FR"/>
-        </w:rPr>
-      </w:pPr>
-    </w:p>
-    <w:p>
-      <w:pPr>
-        <w:rPr>
-          <w:lang w:val="fr-FR"/>
-        </w:rPr>
-      </w:pPr>
-    </w:p>
-    <w:p>
-      <w:pPr>
-        <w:rPr>
-          <w:lang w:val="fr-FR"/>
-        </w:rPr>
-      </w:pPr>
-    </w:p>
-    <w:p>
-      <w:pPr>
-        <w:rPr>
-          <w:lang w:val="fr-FR"/>
-        </w:rPr>
-      </w:pPr>
-    </w:p>
-    <w:p>
-      <w:pPr>
-        <w:rPr>
-          <w:lang w:val="fr-FR"/>
-        </w:rPr>
-      </w:pPr>
-    </w:p>
-    <w:p>
-      <w:pPr>
-        <w:rPr>
-          <w:lang w:val="fr-FR"/>
-        </w:rPr>
-      </w:pPr>
-    </w:p>
-    <w:p>
-      <w:pPr>
-        <w:rPr>
-          <w:lang w:val="fr-FR"/>
-        </w:rPr>
-      </w:pPr>
-    </w:p>
-    <w:p>
-      <w:pPr>
-        <w:rPr>
-          <w:lang w:val="fr-FR"/>
-        </w:rPr>
-      </w:pPr>
-    </w:p>
-    <w:p>
-      <w:pPr>
-        <w:rPr>
-          <w:lang w:val="fr-FR"/>
-        </w:rPr>
-      </w:pPr>
-    </w:p>
-    <w:p>
-      <w:pPr>
-        <w:rPr>
-          <w:lang w:val="fr-FR"/>
-        </w:rPr>
-      </w:pPr>
-    </w:p>
-    <w:p>
-      <w:pPr>
-        <w:rPr>
-          <w:lang w:val="fr-FR"/>
-        </w:rPr>
-      </w:pPr>
-    </w:p>
-    <w:p>
-      <w:pPr>
-        <w:rPr>
-          <w:lang w:val="fr-FR"/>
-        </w:rPr>
-      </w:pPr>
-    </w:p>
-    <w:p>
-      <w:pPr>
-        <w:rPr>
-          <w:lang w:val="fr-FR"/>
-        </w:rPr>
-      </w:pPr>
-      <w:r>
-        <w:rPr>
-          <w:lang w:val="fr-FR"/>
-        </w:rPr>
-        <w:t xml:space="preserve">CHAPITRE 8 : </w:t>
-      </w:r>
-      <w:r>
-        <w:rPr>
-          <w:lang w:val="fr-FR"/>
-        </w:rPr>
-        <w:br/>
-        <w:t>Validation = bon produit, repondu a</w:t>
-      </w:r>
-      <w:r>
-        <w:rPr>
-          <w:lang w:val="fr-FR"/>
-        </w:rPr>
-        <w:t>ux besoins</w:t>
-      </w:r>
-      <w:r>
-        <w:rPr>
-          <w:lang w:val="fr-FR"/>
-        </w:rPr>
-        <w:br/>
-        <w:t>Verification = produit construit correctement, exigences de specification repondues</w:t>
-      </w:r>
-    </w:p>
-    <w:p>
-      <w:pPr>
-        <w:rPr>
-          <w:lang w:val="fr-FR"/>
-        </w:rPr>
-      </w:pPr>
-    </w:p>
-    <w:p>
-      <w:pPr>
-        <w:rPr>
-          <w:lang w:val="fr-FR"/>
-        </w:rPr>
-      </w:pPr>
-      <w:r>
-        <w:rPr>
-          <w:lang w:val="fr-FR"/>
-        </w:rPr>
-        <w:t>Supposez que la spécification du « Currency Converter » exige qu’il doit : • Convertir des montants entre les devises suivantes : USD, CAD, GBP, EUR, CHF, CNY. • Seulement accepter des montants non-négatives. Testez les deux méthodes en utilisant les approches de partition du domaine des entrées en classes d’équivalence et d’analyse des valeurs frontières.</w:t>
-      </w:r>
-    </w:p>
-    <w:p>
-      <w:pPr>
-        <w:rPr>
-          <w:lang w:val="fr-FR"/>
-        </w:rPr>
-      </w:pPr>
-    </w:p>
-    <w:p>
-      <w:pPr>
-        <w:rPr>
-          <w:lang w:val="fr-FR"/>
-        </w:rPr>
-      </w:pPr>
-      <w:r>
-        <w:rPr>
-          <w:lang w:val="fr-FR"/>
-        </w:rPr>
-        <w:lastRenderedPageBreak/>
-        <w:t>Pour les types de devises, on a 2 classes : les devises permises et non permises.  Pour le montant, on a également 2 classes : les montants situé entre 0 et infini, et les montants inferieurs à 0.  On n’a pas à considérer les montants supérieurs à infini.  Finalement, on a le ArrayList contenant les devises avec 2 classes, les ArrayList de devises et tout autre valeur qui n’est pas un ArrayList de devises.</w:t>
-      </w:r>
-      <w:r>
-        <w:rPr>
-          <w:lang w:val="fr-FR"/>
-        </w:rPr>
-        <w:br/>
-      </w:r>
-      <w:r>
-        <w:rPr>
-          <w:lang w:val="fr-FR"/>
-        </w:rPr>
-        <w:br/>
-        <w:t>Donc, pour la première méthode, on a les jeux de tests suivants : (USD, JPY,</w:t>
-      </w:r>
-      <w:r>
-        <w:rPr>
-          <w:lang w:val="fr-FR"/>
-        </w:rPr>
-        <w:t xml:space="preserve"> </w:t>
-      </w:r>
-      <w:r>
-        <w:rPr>
-          <w:lang w:val="fr-FR"/>
-        </w:rPr>
-        <w:t xml:space="preserve">ArrayList&lt;Currency&gt;, 0} {JPY, USD, ArrayList&lt;Currency&gt;, 0}, {USD, CAD, ArrayList&lt;Currency&gt;, -1} {USD, CAD, ArrayList&lt;Double&gt;, 0&gt; .  On ne considère pas le cas  </w:t>
-      </w:r>
-    </w:p>
-    <w:p>
-      <w:pPr>
-        <w:rPr>
-          <w:lang w:val="fr-FR"/>
-        </w:rPr>
-      </w:pPr>
-      <w:r>
-        <w:rPr>
-          <w:lang w:val="fr-FR"/>
-        </w:rPr>
-        <w:t>Domaine de 1</w:t>
-      </w:r>
-      <w:r>
-        <w:rPr>
-          <w:vertAlign w:val="superscript"/>
-          <w:lang w:val="fr-FR"/>
-        </w:rPr>
-        <w:t>er</w:t>
-      </w:r>
-      <w:r>
-        <w:rPr>
-          <w:lang w:val="fr-FR"/>
-        </w:rPr>
-        <w:t xml:space="preserve"> = USD CAD GBP EUR CHF CNY</w:t>
-      </w:r>
-      <w:r>
-        <w:rPr>
-          <w:lang w:val="fr-FR"/>
-        </w:rPr>
-        <w:br/>
-        <w:t>Classe équivalence : USD = Americain CAD = canadien, GBP = british pound</w:t>
-      </w:r>
-      <w:r>
-        <w:rPr>
-          <w:lang w:val="fr-FR"/>
-        </w:rPr>
-        <w:br/>
-        <w:t>EUR = euro  CHF = Suisse franc , CNY = Chinese Yuan</w:t>
-      </w:r>
-      <w:r>
-        <w:rPr>
-          <w:lang w:val="fr-FR"/>
-        </w:rPr>
-        <w:br/>
-        <w:t>1</w:t>
-      </w:r>
-      <w:r>
-        <w:rPr>
-          <w:vertAlign w:val="superscript"/>
-          <w:lang w:val="fr-FR"/>
-        </w:rPr>
-        <w:t>er</w:t>
-      </w:r>
-      <w:r>
-        <w:rPr>
-          <w:lang w:val="fr-FR"/>
-        </w:rPr>
-        <w:t xml:space="preserve"> classe : Devises permises</w:t>
-      </w:r>
-      <w:r>
-        <w:rPr>
-          <w:lang w:val="fr-FR"/>
-        </w:rPr>
-        <w:br/>
-        <w:t xml:space="preserve">2eme classe : Devises non permises </w:t>
-      </w:r>
-      <w:r>
-        <w:rPr>
-          <w:lang w:val="fr-FR"/>
-        </w:rPr>
-        <w:br/>
-        <w:t>Jeu de test valide : {USD, JPY} , usd est valide, pas JPY</w:t>
-      </w:r>
-    </w:p>
-    <w:p>
-      <w:pPr>
-        <w:rPr>
-          <w:lang w:val="fr-FR"/>
-        </w:rPr>
-      </w:pPr>
-      <w:r>
-        <w:rPr>
-          <w:lang w:val="fr-FR"/>
-        </w:rPr>
-        <w:br/>
-        <w:t>Domai</w:t>
-      </w:r>
-      <w:r>
-        <w:rPr>
-          <w:lang w:val="fr-FR"/>
-        </w:rPr>
-        <w:t xml:space="preserve">ne 2eme = </w:t>
-      </w:r>
-      <w:r>
-        <w:rPr>
-          <w:lang w:val="fr-FR"/>
-        </w:rPr>
-        <w:t>[0, infin</w:t>
-      </w:r>
-      <w:r>
-        <w:rPr>
-          <w:lang w:val="fr-FR"/>
-        </w:rPr>
-        <w:t>i[</w:t>
-      </w:r>
-      <w:r>
-        <w:rPr>
-          <w:lang w:val="fr-FR"/>
-        </w:rPr>
-        <w:br/>
-        <w:t>1</w:t>
-      </w:r>
-      <w:r>
-        <w:rPr>
-          <w:vertAlign w:val="superscript"/>
-          <w:lang w:val="fr-FR"/>
-        </w:rPr>
-        <w:t xml:space="preserve">er </w:t>
-      </w:r>
-      <w:r>
-        <w:rPr>
-          <w:lang w:val="fr-FR"/>
-        </w:rPr>
-        <w:t xml:space="preserve">classe : dans domaine </w:t>
-      </w:r>
-      <w:r>
-        <w:rPr>
-          <w:lang w:val="fr-FR"/>
-        </w:rPr>
-        <w:br/>
-        <w:t xml:space="preserve">2eme classe : plus petit que domaine </w:t>
-      </w:r>
-      <w:r>
-        <w:rPr>
-          <w:lang w:val="fr-FR"/>
-        </w:rPr>
-        <w:br/>
-        <w:t>jeu de test : [300, -300] valeurs frontieres : -1, 0</w:t>
-      </w:r>
-    </w:p>
-    <w:p>
-      <w:pPr>
-        <w:rPr>
-          <w:lang w:val="fr-FR"/>
-        </w:rPr>
-      </w:pPr>
-      <w:r>
-        <w:rPr>
-          <w:lang w:val="fr-FR"/>
-        </w:rPr>
-        <w:t>2. Pour la couverture des instruction, pour MainWindow, on a 2 instructions spécifiques à exécuter : le 1</w:t>
-      </w:r>
-      <w:r>
-        <w:rPr>
-          <w:vertAlign w:val="superscript"/>
-          <w:lang w:val="fr-FR"/>
-        </w:rPr>
-        <w:t>er</w:t>
-      </w:r>
-      <w:r>
-        <w:rPr>
-          <w:lang w:val="fr-FR"/>
-        </w:rPr>
-        <w:t xml:space="preserve"> et le 3eme if.  Le 2eme n’a pas d’importance car si on va dans le 1</w:t>
-      </w:r>
-      <w:r>
-        <w:rPr>
-          <w:vertAlign w:val="superscript"/>
-          <w:lang w:val="fr-FR"/>
-        </w:rPr>
-        <w:t>er</w:t>
-      </w:r>
-      <w:r>
-        <w:rPr>
-          <w:lang w:val="fr-FR"/>
-        </w:rPr>
-        <w:t xml:space="preserve">, on ira toujours dans le 2eme.  Avec ceci, on n’a besoin que d’un jeu de test qui contient une seule classe, c’est-à-dire la classe avec le domaine suivant : </w:t>
-      </w:r>
-      <w:r>
-        <w:rPr>
-          <w:lang w:val="fr-FR"/>
-        </w:rPr>
-        <w:t>D1={(</w:t>
-      </w:r>
-      <w:r>
-        <w:rPr>
-          <w:lang w:val="fr-FR"/>
-        </w:rPr>
-        <w:t>devise1</w:t>
-      </w:r>
-      <w:r>
-        <w:rPr>
-          <w:lang w:val="fr-FR"/>
-        </w:rPr>
-        <w:t>,</w:t>
-      </w:r>
-      <w:r>
-        <w:rPr>
-          <w:lang w:val="fr-FR"/>
-        </w:rPr>
-        <w:t>devise2, ArrayList&lt;Currency&gt;devises , montant</w:t>
-      </w:r>
-      <w:r>
-        <w:rPr>
-          <w:lang w:val="fr-FR"/>
-        </w:rPr>
-        <w:t>) |</w:t>
-      </w:r>
-      <w:r>
-        <w:rPr>
-          <w:lang w:val="fr-FR"/>
-        </w:rPr>
-        <w:t xml:space="preserve"> devises.contains(devise1), devises.contains(devise2)}</w:t>
-      </w:r>
-    </w:p>
-    <w:p>
-      <w:pPr>
-        <w:rPr>
-          <w:lang w:val="fr-FR"/>
-        </w:rPr>
-      </w:pPr>
-    </w:p>
-    <w:p>
-      <w:pPr>
-        <w:rPr>
-          <w:lang w:val="fr-FR"/>
-        </w:rPr>
-      </w:pPr>
-      <w:r>
-        <w:rPr>
-          <w:lang w:val="fr-FR"/>
-        </w:rPr>
-        <w:t xml:space="preserve">Donc, un jeu de test valide serait : </w:t>
-      </w:r>
-      <w:r>
-        <w:rPr>
-          <w:lang w:val="fr-FR"/>
-        </w:rPr>
-        <w:t>{(</w:t>
-      </w:r>
-      <w:r>
-        <w:rPr>
-          <w:rFonts w:ascii="Consolas" w:hAnsi="Consolas" w:cs="Consolas"/>
-          <w:color w:val="2A00FF"/>
-          <w:sz w:val="20"/>
-          <w:szCs w:val="20"/>
-          <w:shd w:val="clear" w:color="auto" w:fill="E8F2FE"/>
-          <w:lang w:val="fr-FR"/>
-        </w:rPr>
-        <w:t>"Japanese Yen", "Chinese Yuan Renminbi"</w:t>
-      </w:r>
-      <w:r>
-        <w:rPr>
-          <w:rFonts w:ascii="Consolas" w:hAnsi="Consolas" w:cs="Consolas"/>
-          <w:color w:val="2A00FF"/>
-          <w:sz w:val="20"/>
-          <w:szCs w:val="20"/>
-          <w:shd w:val="clear" w:color="auto" w:fill="E8F2FE"/>
-          <w:lang w:val="fr-FR"/>
-        </w:rPr>
-        <w:t>, Currency.init(), 100.0</w:t>
-      </w:r>
-      <w:r>
-        <w:rPr>
-          <w:lang w:val="fr-FR"/>
-        </w:rPr>
-        <w:t>)}</w:t>
-      </w:r>
-    </w:p>
-    <w:p>
-      <w:pPr>
-        <w:rPr>
-          <w:lang w:val="fr-FR"/>
-        </w:rPr>
-      </w:pPr>
-    </w:p>
-    <w:p>
-      <w:pPr>
-        <w:rPr>
-          <w:lang w:val="fr-FR"/>
-        </w:rPr>
-      </w:pPr>
-    </w:p>
-    <w:p>
-      <w:pPr>
-        <w:rPr>
-          <w:lang w:val="fr-FR"/>
-        </w:rPr>
-      </w:pPr>
+        <w:t>Pour la couverture des i-chemins,</w:t>
+      </w:r>
     </w:p>
     <w:sectPr>
-      <w:headerReference w:type="first" r:id="rId7"/>
+      <w:headerReference w:type="first" r:id="rId6"/>
       <w:pgSz w:w="12240" w:h="15840"/>
       <w:pgMar w:top="1440" w:right="1440" w:bottom="1440" w:left="1440" w:header="708" w:footer="708" w:gutter="0"/>
       <w:cols w:space="708"/>

</xml_diff>